<commit_message>
week 5 revision 2
</commit_message>
<xml_diff>
--- a/Week5/2015011308_唐适之/Revision.docx
+++ b/Week5/2015011308_唐适之/Revision.docx
@@ -11,15 +11,7 @@
       </w:pPr>
       <w:r>
         <w:rPr/>
-        <w:t>Wee</w:t>
-      </w:r>
-      <w:r>
-        <w:rPr/>
-        <w:t>k5</w:t>
-      </w:r>
-      <w:r>
-        <w:rPr/>
-        <w:t xml:space="preserve"> Revision</w:t>
+        <w:t>Week5 Revision</w:t>
       </w:r>
     </w:p>
     <w:p>
@@ -152,6 +144,7 @@
         <w:tblW w:w="8856" w:type="dxa"/>
         <w:jc w:val="left"/>
         <w:tblInd w:w="-10" w:type="dxa"/>
+        <w:tblBorders/>
         <w:tblCellMar>
           <w:top w:w="0" w:type="dxa"/>
           <w:left w:w="97" w:type="dxa"/>
@@ -175,9 +168,6 @@
             <w:cnfStyle w:val="001000000000"/>
             <w:tcBorders/>
             <w:shd w:color="auto" w:fill="DFD8E8" w:themeFill="accent4" w:themeFillTint="3f" w:val="clear"/>
-            <w:tcMar>
-              <w:left w:w="97" w:type="dxa"/>
-            </w:tcMar>
             <w:vAlign w:val="center"/>
           </w:tcPr>
           <w:p>
@@ -240,9 +230,6 @@
             <w:tcW w:w="5488" w:type="dxa"/>
             <w:tcBorders/>
             <w:shd w:color="auto" w:fill="DFD8E8" w:themeFill="accent4" w:themeFillTint="3f" w:val="clear"/>
-            <w:tcMar>
-              <w:left w:w="97" w:type="dxa"/>
-            </w:tcMar>
             <w:vAlign w:val="center"/>
           </w:tcPr>
           <w:p>
@@ -286,9 +273,6 @@
             <w:cnfStyle w:val="001000000000"/>
             <w:tcBorders/>
             <w:shd w:color="auto" w:fill="BFB1D0" w:themeFill="accent4" w:themeFillTint="7f" w:val="clear"/>
-            <w:tcMar>
-              <w:left w:w="97" w:type="dxa"/>
-            </w:tcMar>
             <w:vAlign w:val="center"/>
           </w:tcPr>
           <w:p>
@@ -324,9 +308,6 @@
             <w:tcW w:w="5488" w:type="dxa"/>
             <w:tcBorders/>
             <w:shd w:color="auto" w:fill="BFB1D0" w:themeFill="accent4" w:themeFillTint="7f" w:val="clear"/>
-            <w:tcMar>
-              <w:left w:w="97" w:type="dxa"/>
-            </w:tcMar>
             <w:vAlign w:val="center"/>
           </w:tcPr>
           <w:p>
@@ -363,9 +344,6 @@
             <w:cnfStyle w:val="001000000000"/>
             <w:tcBorders/>
             <w:shd w:color="auto" w:fill="DFD8E8" w:themeFill="accent4" w:themeFillTint="3f" w:val="clear"/>
-            <w:tcMar>
-              <w:left w:w="97" w:type="dxa"/>
-            </w:tcMar>
             <w:vAlign w:val="center"/>
           </w:tcPr>
           <w:p>
@@ -450,9 +428,6 @@
             <w:tcW w:w="5488" w:type="dxa"/>
             <w:tcBorders/>
             <w:shd w:color="auto" w:fill="DFD8E8" w:themeFill="accent4" w:themeFillTint="3f" w:val="clear"/>
-            <w:tcMar>
-              <w:left w:w="97" w:type="dxa"/>
-            </w:tcMar>
             <w:vAlign w:val="center"/>
           </w:tcPr>
           <w:p>
@@ -490,9 +465,6 @@
             <w:cnfStyle w:val="001000000000"/>
             <w:tcBorders/>
             <w:shd w:color="auto" w:fill="BFB1D0" w:themeFill="accent4" w:themeFillTint="7f" w:val="clear"/>
-            <w:tcMar>
-              <w:left w:w="97" w:type="dxa"/>
-            </w:tcMar>
             <w:vAlign w:val="center"/>
           </w:tcPr>
           <w:p>
@@ -528,9 +500,6 @@
             <w:tcW w:w="5488" w:type="dxa"/>
             <w:tcBorders/>
             <w:shd w:color="auto" w:fill="BFB1D0" w:themeFill="accent4" w:themeFillTint="7f" w:val="clear"/>
-            <w:tcMar>
-              <w:left w:w="97" w:type="dxa"/>
-            </w:tcMar>
             <w:vAlign w:val="center"/>
           </w:tcPr>
           <w:p>
@@ -567,9 +536,6 @@
             <w:cnfStyle w:val="001000000000"/>
             <w:tcBorders/>
             <w:shd w:color="auto" w:fill="DFD8E8" w:themeFill="accent4" w:themeFillTint="3f" w:val="clear"/>
-            <w:tcMar>
-              <w:left w:w="97" w:type="dxa"/>
-            </w:tcMar>
             <w:vAlign w:val="center"/>
           </w:tcPr>
           <w:p>
@@ -654,9 +620,6 @@
             <w:tcW w:w="5488" w:type="dxa"/>
             <w:tcBorders/>
             <w:shd w:color="auto" w:fill="DFD8E8" w:themeFill="accent4" w:themeFillTint="3f" w:val="clear"/>
-            <w:tcMar>
-              <w:left w:w="97" w:type="dxa"/>
-            </w:tcMar>
             <w:vAlign w:val="center"/>
           </w:tcPr>
           <w:p>
@@ -694,9 +657,6 @@
             <w:cnfStyle w:val="001000000000"/>
             <w:tcBorders/>
             <w:shd w:color="auto" w:fill="BFB1D0" w:themeFill="accent4" w:themeFillTint="7f" w:val="clear"/>
-            <w:tcMar>
-              <w:left w:w="97" w:type="dxa"/>
-            </w:tcMar>
             <w:vAlign w:val="center"/>
           </w:tcPr>
           <w:p>
@@ -732,9 +692,6 @@
             <w:tcW w:w="5488" w:type="dxa"/>
             <w:tcBorders/>
             <w:shd w:color="auto" w:fill="BFB1D0" w:themeFill="accent4" w:themeFillTint="7f" w:val="clear"/>
-            <w:tcMar>
-              <w:left w:w="97" w:type="dxa"/>
-            </w:tcMar>
             <w:vAlign w:val="center"/>
           </w:tcPr>
           <w:p>
@@ -771,9 +728,6 @@
             <w:cnfStyle w:val="001000000000"/>
             <w:tcBorders/>
             <w:shd w:color="auto" w:fill="DFD8E8" w:themeFill="accent4" w:themeFillTint="3f" w:val="clear"/>
-            <w:tcMar>
-              <w:left w:w="97" w:type="dxa"/>
-            </w:tcMar>
             <w:vAlign w:val="center"/>
           </w:tcPr>
           <w:p>
@@ -858,9 +812,6 @@
             <w:tcW w:w="5488" w:type="dxa"/>
             <w:tcBorders/>
             <w:shd w:color="auto" w:fill="DFD8E8" w:themeFill="accent4" w:themeFillTint="3f" w:val="clear"/>
-            <w:tcMar>
-              <w:left w:w="97" w:type="dxa"/>
-            </w:tcMar>
             <w:vAlign w:val="center"/>
           </w:tcPr>
           <w:p>
@@ -898,9 +849,6 @@
             <w:cnfStyle w:val="001000000000"/>
             <w:tcBorders/>
             <w:shd w:color="auto" w:fill="BFB1D0" w:themeFill="accent4" w:themeFillTint="7f" w:val="clear"/>
-            <w:tcMar>
-              <w:left w:w="97" w:type="dxa"/>
-            </w:tcMar>
             <w:vAlign w:val="center"/>
           </w:tcPr>
           <w:p>
@@ -936,9 +884,6 @@
             <w:tcW w:w="5488" w:type="dxa"/>
             <w:tcBorders/>
             <w:shd w:color="auto" w:fill="BFB1D0" w:themeFill="accent4" w:themeFillTint="7f" w:val="clear"/>
-            <w:tcMar>
-              <w:left w:w="97" w:type="dxa"/>
-            </w:tcMar>
             <w:vAlign w:val="center"/>
           </w:tcPr>
           <w:p>
@@ -975,9 +920,6 @@
             <w:cnfStyle w:val="001000000000"/>
             <w:tcBorders/>
             <w:shd w:color="auto" w:fill="DFD8E8" w:themeFill="accent4" w:themeFillTint="3f" w:val="clear"/>
-            <w:tcMar>
-              <w:left w:w="97" w:type="dxa"/>
-            </w:tcMar>
             <w:vAlign w:val="center"/>
           </w:tcPr>
           <w:p>
@@ -1062,9 +1004,6 @@
             <w:tcW w:w="5488" w:type="dxa"/>
             <w:tcBorders/>
             <w:shd w:color="auto" w:fill="DFD8E8" w:themeFill="accent4" w:themeFillTint="3f" w:val="clear"/>
-            <w:tcMar>
-              <w:left w:w="97" w:type="dxa"/>
-            </w:tcMar>
             <w:vAlign w:val="center"/>
           </w:tcPr>
           <w:p>
@@ -1102,9 +1041,6 @@
             <w:cnfStyle w:val="001000000000"/>
             <w:tcBorders/>
             <w:shd w:color="auto" w:fill="BFB1D0" w:themeFill="accent4" w:themeFillTint="7f" w:val="clear"/>
-            <w:tcMar>
-              <w:left w:w="97" w:type="dxa"/>
-            </w:tcMar>
             <w:vAlign w:val="center"/>
           </w:tcPr>
           <w:p>
@@ -1140,9 +1076,6 @@
             <w:tcW w:w="5488" w:type="dxa"/>
             <w:tcBorders/>
             <w:shd w:color="auto" w:fill="BFB1D0" w:themeFill="accent4" w:themeFillTint="7f" w:val="clear"/>
-            <w:tcMar>
-              <w:left w:w="97" w:type="dxa"/>
-            </w:tcMar>
             <w:vAlign w:val="center"/>
           </w:tcPr>
           <w:p>
@@ -1179,9 +1112,6 @@
             <w:cnfStyle w:val="001000000000"/>
             <w:tcBorders/>
             <w:shd w:color="auto" w:fill="DFD8E8" w:themeFill="accent4" w:themeFillTint="3f" w:val="clear"/>
-            <w:tcMar>
-              <w:left w:w="97" w:type="dxa"/>
-            </w:tcMar>
             <w:vAlign w:val="center"/>
           </w:tcPr>
           <w:p>
@@ -1266,9 +1196,6 @@
             <w:tcW w:w="5488" w:type="dxa"/>
             <w:tcBorders/>
             <w:shd w:color="auto" w:fill="DFD8E8" w:themeFill="accent4" w:themeFillTint="3f" w:val="clear"/>
-            <w:tcMar>
-              <w:left w:w="97" w:type="dxa"/>
-            </w:tcMar>
             <w:vAlign w:val="center"/>
           </w:tcPr>
           <w:p>
@@ -1306,9 +1233,6 @@
             <w:cnfStyle w:val="001000000000"/>
             <w:tcBorders/>
             <w:shd w:color="auto" w:fill="BFB1D0" w:themeFill="accent4" w:themeFillTint="7f" w:val="clear"/>
-            <w:tcMar>
-              <w:left w:w="97" w:type="dxa"/>
-            </w:tcMar>
             <w:vAlign w:val="center"/>
           </w:tcPr>
           <w:p>
@@ -1344,9 +1268,6 @@
             <w:tcW w:w="5488" w:type="dxa"/>
             <w:tcBorders/>
             <w:shd w:color="auto" w:fill="BFB1D0" w:themeFill="accent4" w:themeFillTint="7f" w:val="clear"/>
-            <w:tcMar>
-              <w:left w:w="97" w:type="dxa"/>
-            </w:tcMar>
             <w:vAlign w:val="center"/>
           </w:tcPr>
           <w:p>
@@ -1383,9 +1304,6 @@
             <w:cnfStyle w:val="001000000000"/>
             <w:tcBorders/>
             <w:shd w:color="auto" w:fill="DFD8E8" w:themeFill="accent4" w:themeFillTint="3f" w:val="clear"/>
-            <w:tcMar>
-              <w:left w:w="97" w:type="dxa"/>
-            </w:tcMar>
             <w:vAlign w:val="center"/>
           </w:tcPr>
           <w:p>
@@ -1443,9 +1361,6 @@
             <w:tcW w:w="5488" w:type="dxa"/>
             <w:tcBorders/>
             <w:shd w:color="auto" w:fill="DFD8E8" w:themeFill="accent4" w:themeFillTint="3f" w:val="clear"/>
-            <w:tcMar>
-              <w:left w:w="97" w:type="dxa"/>
-            </w:tcMar>
             <w:vAlign w:val="center"/>
           </w:tcPr>
           <w:p>
@@ -1483,9 +1398,6 @@
             <w:cnfStyle w:val="001000000000"/>
             <w:tcBorders/>
             <w:shd w:color="auto" w:fill="BFB1D0" w:themeFill="accent4" w:themeFillTint="7f" w:val="clear"/>
-            <w:tcMar>
-              <w:left w:w="97" w:type="dxa"/>
-            </w:tcMar>
             <w:vAlign w:val="center"/>
           </w:tcPr>
           <w:p>
@@ -1521,9 +1433,6 @@
             <w:tcW w:w="5488" w:type="dxa"/>
             <w:tcBorders/>
             <w:shd w:color="auto" w:fill="BFB1D0" w:themeFill="accent4" w:themeFillTint="7f" w:val="clear"/>
-            <w:tcMar>
-              <w:left w:w="97" w:type="dxa"/>
-            </w:tcMar>
             <w:vAlign w:val="center"/>
           </w:tcPr>
           <w:p>
@@ -1560,9 +1469,6 @@
             <w:cnfStyle w:val="001000000000"/>
             <w:tcBorders/>
             <w:shd w:color="auto" w:fill="DFD8E8" w:themeFill="accent4" w:themeFillTint="3f" w:val="clear"/>
-            <w:tcMar>
-              <w:left w:w="97" w:type="dxa"/>
-            </w:tcMar>
             <w:vAlign w:val="center"/>
           </w:tcPr>
           <w:p>
@@ -1625,9 +1531,6 @@
             <w:tcW w:w="5488" w:type="dxa"/>
             <w:tcBorders/>
             <w:shd w:color="auto" w:fill="DFD8E8" w:themeFill="accent4" w:themeFillTint="3f" w:val="clear"/>
-            <w:tcMar>
-              <w:left w:w="97" w:type="dxa"/>
-            </w:tcMar>
             <w:vAlign w:val="center"/>
           </w:tcPr>
           <w:p>
@@ -1665,9 +1568,6 @@
             <w:cnfStyle w:val="001000000000"/>
             <w:tcBorders/>
             <w:shd w:color="auto" w:fill="BFB1D0" w:themeFill="accent4" w:themeFillTint="7f" w:val="clear"/>
-            <w:tcMar>
-              <w:left w:w="97" w:type="dxa"/>
-            </w:tcMar>
             <w:vAlign w:val="center"/>
           </w:tcPr>
           <w:p>
@@ -1703,9 +1603,6 @@
             <w:tcW w:w="5488" w:type="dxa"/>
             <w:tcBorders/>
             <w:shd w:color="auto" w:fill="BFB1D0" w:themeFill="accent4" w:themeFillTint="7f" w:val="clear"/>
-            <w:tcMar>
-              <w:left w:w="97" w:type="dxa"/>
-            </w:tcMar>
             <w:vAlign w:val="center"/>
           </w:tcPr>
           <w:p>
@@ -1760,9 +1657,6 @@
             <w:cnfStyle w:val="001000000000"/>
             <w:tcBorders/>
             <w:shd w:color="auto" w:fill="DFD8E8" w:themeFill="accent4" w:themeFillTint="3f" w:val="clear"/>
-            <w:tcMar>
-              <w:left w:w="97" w:type="dxa"/>
-            </w:tcMar>
             <w:vAlign w:val="center"/>
           </w:tcPr>
           <w:p>
@@ -1798,9 +1692,6 @@
             <w:tcW w:w="5488" w:type="dxa"/>
             <w:tcBorders/>
             <w:shd w:color="auto" w:fill="DFD8E8" w:themeFill="accent4" w:themeFillTint="3f" w:val="clear"/>
-            <w:tcMar>
-              <w:left w:w="97" w:type="dxa"/>
-            </w:tcMar>
             <w:vAlign w:val="center"/>
           </w:tcPr>
           <w:p>
@@ -1838,9 +1729,6 @@
             <w:cnfStyle w:val="001000000000"/>
             <w:tcBorders/>
             <w:shd w:color="auto" w:fill="BFB1D0" w:themeFill="accent4" w:themeFillTint="7f" w:val="clear"/>
-            <w:tcMar>
-              <w:left w:w="97" w:type="dxa"/>
-            </w:tcMar>
             <w:vAlign w:val="center"/>
           </w:tcPr>
           <w:p>
@@ -1876,9 +1764,6 @@
             <w:tcW w:w="5488" w:type="dxa"/>
             <w:tcBorders/>
             <w:shd w:color="auto" w:fill="BFB1D0" w:themeFill="accent4" w:themeFillTint="7f" w:val="clear"/>
-            <w:tcMar>
-              <w:left w:w="97" w:type="dxa"/>
-            </w:tcMar>
             <w:vAlign w:val="center"/>
           </w:tcPr>
           <w:p>
@@ -1938,13 +1823,11 @@
         </w:numPr>
         <w:rPr/>
       </w:pPr>
+      <w:bookmarkStart w:id="0" w:name="__DdeLink__418_1944711949"/>
+      <w:bookmarkEnd w:id="0"/>
       <w:r>
         <w:rPr/>
-        <w:t xml:space="preserve">Corresponding Revision </w:t>
-      </w:r>
-      <w:r>
-        <w:rPr/>
-        <w:t>1</w:t>
+        <w:t>Corresponding Revision 1</w:t>
       </w:r>
     </w:p>
     <w:p>
@@ -1963,21 +1846,1806 @@
     </w:p>
     <w:p>
       <w:pPr>
+        <w:pStyle w:val="TextBody"/>
+        <w:widowControl w:val="false"/>
+        <w:numPr>
+          <w:ilvl w:val="0"/>
+          <w:numId w:val="0"/>
+        </w:numPr>
+        <w:spacing w:lineRule="auto" w:line="288"/>
+        <w:jc w:val="left"/>
+        <w:rPr/>
+      </w:pPr>
+      <w:bookmarkStart w:id="1" w:name="__DdeLink__418_1944711949"/>
+      <w:bookmarkStart w:id="2" w:name="__DdeLink__418_1944711949"/>
+      <w:bookmarkEnd w:id="2"/>
+      <w:r>
+        <w:rPr/>
+      </w:r>
+      <w:r>
+        <w:br w:type="page"/>
+      </w:r>
+    </w:p>
+    <w:p>
+      <w:pPr>
         <w:pStyle w:val="Heading1"/>
         <w:numPr>
           <w:ilvl w:val="0"/>
           <w:numId w:val="1"/>
         </w:numPr>
-        <w:spacing w:before="0" w:after="140"/>
         <w:rPr/>
       </w:pPr>
       <w:r>
         <w:rPr/>
-        <w:t xml:space="preserve">Statement on Revision </w:t>
+        <w:t xml:space="preserve">Returned Form </w:t>
       </w:r>
       <w:r>
         <w:rPr/>
-        <w:t>1</w:t>
+        <w:t>2</w:t>
+      </w:r>
+    </w:p>
+    <w:p>
+      <w:pPr>
+        <w:pStyle w:val="Heading2"/>
+        <w:jc w:val="center"/>
+        <w:rPr/>
+      </w:pPr>
+      <w:r>
+        <w:rPr>
+          <w:rFonts w:cs="Arial" w:ascii="Arial" w:hAnsi="Arial"/>
+          <w:sz w:val="24"/>
+          <w:szCs w:val="24"/>
+          <w:lang w:eastAsia="zh-CN"/>
+        </w:rPr>
+        <w:t>Review Form</w:t>
+      </w:r>
+    </w:p>
+    <w:p>
+      <w:pPr>
+        <w:pStyle w:val="Normal"/>
+        <w:rPr/>
+      </w:pPr>
+      <w:r>
+        <w:rPr>
+          <w:rFonts w:eastAsia="微软雅黑" w:cs="Arial" w:ascii="Arial" w:hAnsi="Arial"/>
+          <w:b/>
+          <w:color w:val="215868"/>
+          <w:sz w:val="20"/>
+          <w:szCs w:val="24"/>
+          <w:lang w:eastAsia="zh-CN"/>
+        </w:rPr>
+        <w:t>Reviewer’s Name:___</w:t>
+      </w:r>
+      <w:r>
+        <w:rPr>
+          <w:rFonts w:ascii="Arial" w:hAnsi="Arial" w:cs="Arial" w:eastAsia="微软雅黑"/>
+          <w:b/>
+          <w:color w:val="215868"/>
+          <w:sz w:val="20"/>
+          <w:szCs w:val="24"/>
+          <w:u w:val="single"/>
+          <w:lang w:eastAsia="zh-CN"/>
+        </w:rPr>
+        <w:t>徐子涵</w:t>
+      </w:r>
+      <w:r>
+        <w:rPr>
+          <w:rFonts w:eastAsia="微软雅黑" w:cs="Arial" w:ascii="Arial" w:hAnsi="Arial"/>
+          <w:b/>
+          <w:color w:val="215868"/>
+          <w:sz w:val="20"/>
+          <w:szCs w:val="24"/>
+          <w:lang w:eastAsia="zh-CN"/>
+        </w:rPr>
+        <w:t>___ Reviewer’s Student No.: ___</w:t>
+      </w:r>
+      <w:r>
+        <w:rPr>
+          <w:rFonts w:eastAsia="微软雅黑" w:cs="Arial" w:ascii="Arial" w:hAnsi="Arial"/>
+          <w:b/>
+          <w:color w:val="215868"/>
+          <w:sz w:val="20"/>
+          <w:szCs w:val="24"/>
+          <w:u w:val="single"/>
+          <w:lang w:eastAsia="zh-CN"/>
+        </w:rPr>
+        <w:t>2015011300</w:t>
+      </w:r>
+      <w:r>
+        <w:rPr>
+          <w:rFonts w:eastAsia="微软雅黑" w:cs="Arial" w:ascii="Arial" w:hAnsi="Arial"/>
+          <w:b/>
+          <w:color w:val="215868"/>
+          <w:sz w:val="20"/>
+          <w:szCs w:val="24"/>
+          <w:lang w:eastAsia="zh-CN"/>
+        </w:rPr>
+        <w:t>___ Date</w:t>
+      </w:r>
+      <w:r>
+        <w:rPr>
+          <w:rFonts w:ascii="Arial" w:hAnsi="Arial" w:cs="Arial" w:eastAsia="微软雅黑"/>
+          <w:b/>
+          <w:color w:val="215868"/>
+          <w:sz w:val="20"/>
+          <w:szCs w:val="24"/>
+          <w:lang w:eastAsia="zh-CN"/>
+        </w:rPr>
+        <w:t>：</w:t>
+      </w:r>
+      <w:r>
+        <w:rPr>
+          <w:rFonts w:eastAsia="微软雅黑" w:cs="Arial" w:ascii="Arial" w:hAnsi="Arial"/>
+          <w:b/>
+          <w:color w:val="215868"/>
+          <w:sz w:val="20"/>
+          <w:szCs w:val="24"/>
+          <w:u w:val="single"/>
+          <w:lang w:eastAsia="zh-CN"/>
+        </w:rPr>
+        <w:t>04-03</w:t>
+      </w:r>
+    </w:p>
+    <w:tbl>
+      <w:tblPr>
+        <w:tblStyle w:val="1-4"/>
+        <w:tblW w:w="8856" w:type="dxa"/>
+        <w:jc w:val="left"/>
+        <w:tblInd w:w="0" w:type="dxa"/>
+        <w:tblCellMar>
+          <w:top w:w="0" w:type="dxa"/>
+          <w:left w:w="107" w:type="dxa"/>
+          <w:bottom w:w="0" w:type="dxa"/>
+          <w:right w:w="108" w:type="dxa"/>
+        </w:tblCellMar>
+        <w:tblLook w:val="04a0" w:noVBand="1" w:noHBand="0" w:lastColumn="0" w:firstColumn="1" w:lastRow="0" w:firstRow="1"/>
+      </w:tblPr>
+      <w:tblGrid>
+        <w:gridCol w:w="3368"/>
+        <w:gridCol w:w="5487"/>
+      </w:tblGrid>
+      <w:tr>
+        <w:trPr>
+          <w:trHeight w:val="489" w:hRule="atLeast"/>
+          <w:cnfStyle w:val="100000000000" w:firstRow="1" w:lastRow="0" w:firstColumn="0" w:lastColumn="0" w:oddVBand="0" w:evenVBand="0" w:oddHBand="0" w:evenHBand="0" w:firstRowFirstColumn="0" w:firstRowLastColumn="0" w:lastRowFirstColumn="0" w:lastRowLastColumn="0"/>
+        </w:trPr>
+        <w:tc>
+          <w:tcPr>
+            <w:tcW w:w="3368" w:type="dxa"/>
+            <w:cnfStyle w:val="001000000000" w:firstRow="0" w:lastRow="0" w:firstColumn="1" w:lastColumn="0" w:oddVBand="0" w:evenVBand="0" w:oddHBand="0" w:evenHBand="0" w:firstRowFirstColumn="0" w:firstRowLastColumn="0" w:lastRowFirstColumn="0" w:lastRowLastColumn="0"/>
+            <w:tcBorders/>
+            <w:shd w:color="auto" w:fill="DFD8E8" w:themeFill="accent4" w:themeFillTint="3f" w:val="clear"/>
+            <w:tcMar>
+              <w:left w:w="107" w:type="dxa"/>
+            </w:tcMar>
+            <w:vAlign w:val="center"/>
+          </w:tcPr>
+          <w:p>
+            <w:pPr>
+              <w:pStyle w:val="Normal"/>
+              <w:spacing w:lineRule="auto" w:line="240" w:before="0" w:after="0"/>
+              <w:jc w:val="center"/>
+              <w:rPr>
+                <w:b/>
+                <w:b/>
+                <w:bCs/>
+              </w:rPr>
+            </w:pPr>
+            <w:r>
+              <w:rPr>
+                <w:rFonts w:eastAsia="宋体" w:cs="Arial" w:ascii="Arial" w:hAnsi="Arial" w:eastAsiaTheme="minorEastAsia"/>
+                <w:b/>
+                <w:bCs/>
+                <w:sz w:val="20"/>
+                <w:szCs w:val="24"/>
+                <w:lang w:eastAsia="zh-CN"/>
+              </w:rPr>
+              <w:t>Makefile</w:t>
+            </w:r>
+          </w:p>
+          <w:p>
+            <w:pPr>
+              <w:pStyle w:val="Normal"/>
+              <w:spacing w:lineRule="auto" w:line="240" w:before="0" w:after="0"/>
+              <w:jc w:val="center"/>
+              <w:rPr>
+                <w:b/>
+                <w:b/>
+                <w:bCs/>
+              </w:rPr>
+            </w:pPr>
+            <w:r>
+              <w:rPr>
+                <w:rFonts w:eastAsia="宋体" w:cs="Arial" w:ascii="Arial" w:hAnsi="Arial" w:eastAsiaTheme="minorEastAsia"/>
+                <w:b/>
+                <w:bCs/>
+                <w:sz w:val="20"/>
+                <w:szCs w:val="24"/>
+                <w:lang w:eastAsia="zh-CN"/>
+              </w:rPr>
+              <w:t>(10%)</w:t>
+            </w:r>
+          </w:p>
+        </w:tc>
+        <w:tc>
+          <w:tcPr>
+            <w:tcW w:w="5487" w:type="dxa"/>
+            <w:tcBorders/>
+            <w:shd w:color="auto" w:fill="DFD8E8" w:themeFill="accent4" w:themeFillTint="3f" w:val="clear"/>
+            <w:tcMar>
+              <w:left w:w="107" w:type="dxa"/>
+            </w:tcMar>
+            <w:vAlign w:val="center"/>
+          </w:tcPr>
+          <w:p>
+            <w:pPr>
+              <w:pStyle w:val="Normal"/>
+              <w:spacing w:lineRule="auto" w:line="240" w:before="0" w:after="0"/>
+              <w:jc w:val="center"/>
+              <w:cnfStyle w:val="100000000000" w:firstRow="1" w:lastRow="0" w:firstColumn="0" w:lastColumn="0" w:oddVBand="0" w:evenVBand="0" w:oddHBand="0" w:evenHBand="0" w:firstRowFirstColumn="0" w:firstRowLastColumn="0" w:lastRowFirstColumn="0" w:lastRowLastColumn="0"/>
+              <w:rPr>
+                <w:b/>
+                <w:b/>
+                <w:bCs/>
+              </w:rPr>
+            </w:pPr>
+            <w:r>
+              <w:rPr>
+                <w:rFonts w:cs="Arial" w:ascii="Arial" w:hAnsi="Arial"/>
+                <w:b/>
+                <w:bCs/>
+                <w:sz w:val="20"/>
+                <w:szCs w:val="24"/>
+                <w:lang w:eastAsia="zh-CN"/>
+              </w:rPr>
+              <w:t>10</w:t>
+            </w:r>
+          </w:p>
+        </w:tc>
+      </w:tr>
+      <w:tr>
+        <w:trPr>
+          <w:trHeight w:val="489" w:hRule="atLeast"/>
+          <w:cnfStyle w:val="000000100000" w:firstRow="0" w:lastRow="0" w:firstColumn="0" w:lastColumn="0" w:oddVBand="0" w:evenVBand="0" w:oddHBand="1" w:evenHBand="0" w:firstRowFirstColumn="0" w:firstRowLastColumn="0" w:lastRowFirstColumn="0" w:lastRowLastColumn="0"/>
+        </w:trPr>
+        <w:tc>
+          <w:tcPr>
+            <w:tcW w:w="3368" w:type="dxa"/>
+            <w:cnfStyle w:val="001000000000" w:firstRow="0" w:lastRow="0" w:firstColumn="1" w:lastColumn="0" w:oddVBand="0" w:evenVBand="0" w:oddHBand="0" w:evenHBand="0" w:firstRowFirstColumn="0" w:firstRowLastColumn="0" w:lastRowFirstColumn="0" w:lastRowLastColumn="0"/>
+            <w:tcBorders/>
+            <w:shd w:color="auto" w:fill="BFB1D0" w:themeFill="accent4" w:themeFillTint="7f" w:val="clear"/>
+            <w:tcMar>
+              <w:left w:w="107" w:type="dxa"/>
+            </w:tcMar>
+            <w:vAlign w:val="center"/>
+          </w:tcPr>
+          <w:p>
+            <w:pPr>
+              <w:pStyle w:val="Normal"/>
+              <w:spacing w:lineRule="auto" w:line="240" w:before="0" w:after="0"/>
+              <w:jc w:val="center"/>
+              <w:rPr>
+                <w:b/>
+                <w:b/>
+                <w:bCs/>
+              </w:rPr>
+            </w:pPr>
+            <w:r>
+              <w:rPr>
+                <w:rFonts w:eastAsia="宋体" w:cs="Arial" w:ascii="Arial" w:hAnsi="Arial" w:eastAsiaTheme="minorEastAsia"/>
+                <w:b/>
+                <w:bCs/>
+                <w:sz w:val="20"/>
+                <w:szCs w:val="24"/>
+                <w:lang w:eastAsia="zh-CN"/>
+              </w:rPr>
+              <w:t>Review Comments</w:t>
+            </w:r>
+          </w:p>
+        </w:tc>
+        <w:tc>
+          <w:tcPr>
+            <w:tcW w:w="5487" w:type="dxa"/>
+            <w:tcBorders/>
+            <w:shd w:color="auto" w:fill="BFB1D0" w:themeFill="accent4" w:themeFillTint="7f" w:val="clear"/>
+            <w:tcMar>
+              <w:left w:w="107" w:type="dxa"/>
+            </w:tcMar>
+            <w:vAlign w:val="center"/>
+          </w:tcPr>
+          <w:p>
+            <w:pPr>
+              <w:pStyle w:val="Normal"/>
+              <w:spacing w:lineRule="auto" w:line="240" w:before="0" w:after="0"/>
+              <w:jc w:val="center"/>
+              <w:cnfStyle w:val="000000100000" w:firstRow="0" w:lastRow="0" w:firstColumn="0" w:lastColumn="0" w:oddVBand="0" w:evenVBand="0" w:oddHBand="1" w:evenHBand="0" w:firstRowFirstColumn="0" w:firstRowLastColumn="0" w:lastRowFirstColumn="0" w:lastRowLastColumn="0"/>
+              <w:rPr/>
+            </w:pPr>
+            <w:r>
+              <w:rPr>
+                <w:rFonts w:cs="Arial" w:ascii="Arial" w:hAnsi="Arial"/>
+                <w:sz w:val="20"/>
+                <w:szCs w:val="24"/>
+                <w:lang w:eastAsia="zh-CN"/>
+              </w:rPr>
+              <w:t>Makefile</w:t>
+            </w:r>
+            <w:r>
+              <w:rPr>
+                <w:rFonts w:ascii="Arial" w:hAnsi="Arial" w:cs="Arial"/>
+                <w:sz w:val="20"/>
+                <w:szCs w:val="24"/>
+                <w:lang w:eastAsia="zh-CN"/>
+              </w:rPr>
+              <w:t>正确且简洁清晰，有调试</w:t>
+            </w:r>
+            <w:r>
+              <w:rPr>
+                <w:rFonts w:cs="Arial" w:ascii="Arial" w:hAnsi="Arial"/>
+                <w:sz w:val="20"/>
+                <w:szCs w:val="24"/>
+                <w:lang w:eastAsia="zh-CN"/>
+              </w:rPr>
+              <w:t>/</w:t>
+            </w:r>
+            <w:r>
+              <w:rPr>
+                <w:rFonts w:ascii="Arial" w:hAnsi="Arial" w:cs="Arial"/>
+                <w:sz w:val="20"/>
+                <w:szCs w:val="24"/>
+                <w:lang w:eastAsia="zh-CN"/>
+              </w:rPr>
+              <w:t>发布的区分。</w:t>
+            </w:r>
+          </w:p>
+        </w:tc>
+      </w:tr>
+      <w:tr>
+        <w:trPr>
+          <w:trHeight w:val="489" w:hRule="atLeast"/>
+        </w:trPr>
+        <w:tc>
+          <w:tcPr>
+            <w:tcW w:w="3368" w:type="dxa"/>
+            <w:cnfStyle w:val="001000000000" w:firstRow="0" w:lastRow="0" w:firstColumn="1" w:lastColumn="0" w:oddVBand="0" w:evenVBand="0" w:oddHBand="0" w:evenHBand="0" w:firstRowFirstColumn="0" w:firstRowLastColumn="0" w:lastRowFirstColumn="0" w:lastRowLastColumn="0"/>
+            <w:tcBorders/>
+            <w:shd w:color="auto" w:fill="DFD8E8" w:themeFill="accent4" w:themeFillTint="3f" w:val="clear"/>
+            <w:tcMar>
+              <w:left w:w="107" w:type="dxa"/>
+            </w:tcMar>
+            <w:vAlign w:val="center"/>
+          </w:tcPr>
+          <w:p>
+            <w:pPr>
+              <w:pStyle w:val="Normal"/>
+              <w:spacing w:lineRule="auto" w:line="240" w:before="0" w:after="0"/>
+              <w:jc w:val="center"/>
+              <w:rPr>
+                <w:b/>
+                <w:b/>
+                <w:bCs/>
+              </w:rPr>
+            </w:pPr>
+            <w:r>
+              <w:rPr>
+                <w:rFonts w:eastAsia="宋体" w:cs="Arial" w:ascii="Arial" w:hAnsi="Arial" w:eastAsiaTheme="minorEastAsia"/>
+                <w:b/>
+                <w:bCs/>
+                <w:sz w:val="20"/>
+                <w:szCs w:val="24"/>
+                <w:lang w:eastAsia="zh-CN"/>
+              </w:rPr>
+              <w:t>Compilation</w:t>
+            </w:r>
+          </w:p>
+          <w:p>
+            <w:pPr>
+              <w:pStyle w:val="Normal"/>
+              <w:spacing w:lineRule="auto" w:line="240" w:before="0" w:after="0"/>
+              <w:jc w:val="center"/>
+              <w:rPr>
+                <w:b/>
+                <w:b/>
+                <w:bCs/>
+              </w:rPr>
+            </w:pPr>
+            <w:r>
+              <w:rPr>
+                <w:rFonts w:eastAsia="宋体" w:cs="Arial" w:ascii="Arial" w:hAnsi="Arial" w:eastAsiaTheme="minorEastAsia"/>
+                <w:b/>
+                <w:bCs/>
+                <w:sz w:val="20"/>
+                <w:szCs w:val="24"/>
+                <w:lang w:eastAsia="zh-CN"/>
+              </w:rPr>
+              <w:t>(</w:t>
+            </w:r>
+            <w:r>
+              <w:rPr>
+                <w:rFonts w:ascii="Arial" w:hAnsi="Arial" w:cs="Arial" w:eastAsia="宋体" w:eastAsiaTheme="minorEastAsia"/>
+                <w:b/>
+                <w:bCs/>
+                <w:sz w:val="20"/>
+                <w:szCs w:val="24"/>
+                <w:lang w:eastAsia="zh-CN"/>
+              </w:rPr>
+              <w:t>编译正确</w:t>
+            </w:r>
+            <w:r>
+              <w:rPr>
+                <w:rFonts w:eastAsia="宋体" w:cs="Arial" w:ascii="Arial" w:hAnsi="Arial" w:eastAsiaTheme="minorEastAsia"/>
+                <w:b/>
+                <w:bCs/>
+                <w:sz w:val="20"/>
+                <w:szCs w:val="24"/>
+                <w:lang w:eastAsia="zh-CN"/>
+              </w:rPr>
+              <w:t>) (10%)</w:t>
+            </w:r>
+          </w:p>
+        </w:tc>
+        <w:tc>
+          <w:tcPr>
+            <w:tcW w:w="5487" w:type="dxa"/>
+            <w:tcBorders/>
+            <w:shd w:color="auto" w:fill="DFD8E8" w:themeFill="accent4" w:themeFillTint="3f" w:val="clear"/>
+            <w:tcMar>
+              <w:left w:w="107" w:type="dxa"/>
+            </w:tcMar>
+            <w:vAlign w:val="center"/>
+          </w:tcPr>
+          <w:p>
+            <w:pPr>
+              <w:pStyle w:val="Normal"/>
+              <w:spacing w:lineRule="auto" w:line="240" w:before="0" w:after="0"/>
+              <w:jc w:val="center"/>
+              <w:cnfStyle w:val="000000000000" w:firstRow="0" w:lastRow="0" w:firstColumn="0" w:lastColumn="0" w:oddVBand="0" w:evenVBand="0" w:oddHBand="0" w:evenHBand="0" w:firstRowFirstColumn="0" w:firstRowLastColumn="0" w:lastRowFirstColumn="0" w:lastRowLastColumn="0"/>
+              <w:rPr/>
+            </w:pPr>
+            <w:r>
+              <w:rPr>
+                <w:rFonts w:cs="Arial" w:ascii="Arial" w:hAnsi="Arial"/>
+                <w:sz w:val="20"/>
+                <w:szCs w:val="24"/>
+                <w:lang w:eastAsia="zh-CN"/>
+              </w:rPr>
+              <w:t>10</w:t>
+            </w:r>
+          </w:p>
+        </w:tc>
+      </w:tr>
+      <w:tr>
+        <w:trPr>
+          <w:trHeight w:val="489" w:hRule="atLeast"/>
+          <w:cnfStyle w:val="000000100000" w:firstRow="0" w:lastRow="0" w:firstColumn="0" w:lastColumn="0" w:oddVBand="0" w:evenVBand="0" w:oddHBand="1" w:evenHBand="0" w:firstRowFirstColumn="0" w:firstRowLastColumn="0" w:lastRowFirstColumn="0" w:lastRowLastColumn="0"/>
+        </w:trPr>
+        <w:tc>
+          <w:tcPr>
+            <w:tcW w:w="3368" w:type="dxa"/>
+            <w:cnfStyle w:val="001000000000" w:firstRow="0" w:lastRow="0" w:firstColumn="1" w:lastColumn="0" w:oddVBand="0" w:evenVBand="0" w:oddHBand="0" w:evenHBand="0" w:firstRowFirstColumn="0" w:firstRowLastColumn="0" w:lastRowFirstColumn="0" w:lastRowLastColumn="0"/>
+            <w:tcBorders/>
+            <w:shd w:color="auto" w:fill="BFB1D0" w:themeFill="accent4" w:themeFillTint="7f" w:val="clear"/>
+            <w:tcMar>
+              <w:left w:w="107" w:type="dxa"/>
+            </w:tcMar>
+            <w:vAlign w:val="center"/>
+          </w:tcPr>
+          <w:p>
+            <w:pPr>
+              <w:pStyle w:val="Normal"/>
+              <w:spacing w:lineRule="auto" w:line="240" w:before="0" w:after="0"/>
+              <w:jc w:val="center"/>
+              <w:rPr>
+                <w:b/>
+                <w:b/>
+                <w:bCs/>
+              </w:rPr>
+            </w:pPr>
+            <w:r>
+              <w:rPr>
+                <w:rFonts w:eastAsia="宋体" w:cs="Arial" w:ascii="Arial" w:hAnsi="Arial" w:eastAsiaTheme="minorEastAsia"/>
+                <w:b/>
+                <w:bCs/>
+                <w:sz w:val="20"/>
+                <w:szCs w:val="24"/>
+                <w:lang w:eastAsia="zh-CN"/>
+              </w:rPr>
+              <w:t>Review Comment</w:t>
+            </w:r>
+          </w:p>
+        </w:tc>
+        <w:tc>
+          <w:tcPr>
+            <w:tcW w:w="5487" w:type="dxa"/>
+            <w:tcBorders/>
+            <w:shd w:color="auto" w:fill="BFB1D0" w:themeFill="accent4" w:themeFillTint="7f" w:val="clear"/>
+            <w:tcMar>
+              <w:left w:w="107" w:type="dxa"/>
+            </w:tcMar>
+            <w:vAlign w:val="center"/>
+          </w:tcPr>
+          <w:p>
+            <w:pPr>
+              <w:pStyle w:val="Normal"/>
+              <w:spacing w:lineRule="auto" w:line="240" w:before="0" w:after="0"/>
+              <w:jc w:val="center"/>
+              <w:cnfStyle w:val="000000100000" w:firstRow="0" w:lastRow="0" w:firstColumn="0" w:lastColumn="0" w:oddVBand="0" w:evenVBand="0" w:oddHBand="1" w:evenHBand="0" w:firstRowFirstColumn="0" w:firstRowLastColumn="0" w:lastRowFirstColumn="0" w:lastRowLastColumn="0"/>
+              <w:rPr/>
+            </w:pPr>
+            <w:r>
+              <w:rPr>
+                <w:rFonts w:ascii="Arial" w:hAnsi="Arial" w:cs="Arial"/>
+                <w:sz w:val="20"/>
+                <w:szCs w:val="24"/>
+                <w:lang w:eastAsia="zh-CN"/>
+              </w:rPr>
+              <w:t>编译结果正确。</w:t>
+            </w:r>
+          </w:p>
+        </w:tc>
+      </w:tr>
+      <w:tr>
+        <w:trPr>
+          <w:trHeight w:val="489" w:hRule="atLeast"/>
+        </w:trPr>
+        <w:tc>
+          <w:tcPr>
+            <w:tcW w:w="3368" w:type="dxa"/>
+            <w:cnfStyle w:val="001000000000" w:firstRow="0" w:lastRow="0" w:firstColumn="1" w:lastColumn="0" w:oddVBand="0" w:evenVBand="0" w:oddHBand="0" w:evenHBand="0" w:firstRowFirstColumn="0" w:firstRowLastColumn="0" w:lastRowFirstColumn="0" w:lastRowLastColumn="0"/>
+            <w:tcBorders/>
+            <w:shd w:color="auto" w:fill="DFD8E8" w:themeFill="accent4" w:themeFillTint="3f" w:val="clear"/>
+            <w:tcMar>
+              <w:left w:w="107" w:type="dxa"/>
+            </w:tcMar>
+            <w:vAlign w:val="center"/>
+          </w:tcPr>
+          <w:p>
+            <w:pPr>
+              <w:pStyle w:val="Normal"/>
+              <w:spacing w:lineRule="auto" w:line="240" w:before="0" w:after="0"/>
+              <w:jc w:val="center"/>
+              <w:rPr>
+                <w:b/>
+                <w:b/>
+                <w:bCs/>
+              </w:rPr>
+            </w:pPr>
+            <w:r>
+              <w:rPr>
+                <w:rFonts w:eastAsia="宋体" w:cs="Arial" w:ascii="Arial" w:hAnsi="Arial" w:eastAsiaTheme="minorEastAsia"/>
+                <w:b/>
+                <w:bCs/>
+                <w:sz w:val="20"/>
+                <w:szCs w:val="24"/>
+                <w:lang w:eastAsia="zh-CN"/>
+              </w:rPr>
+              <w:t>Correctness of Results</w:t>
+            </w:r>
+          </w:p>
+          <w:p>
+            <w:pPr>
+              <w:pStyle w:val="Normal"/>
+              <w:spacing w:lineRule="auto" w:line="240" w:before="0" w:after="0"/>
+              <w:jc w:val="center"/>
+              <w:rPr>
+                <w:b/>
+                <w:b/>
+                <w:bCs/>
+              </w:rPr>
+            </w:pPr>
+            <w:r>
+              <w:rPr>
+                <w:rFonts w:eastAsia="宋体" w:cs="Arial" w:ascii="Arial" w:hAnsi="Arial" w:eastAsiaTheme="minorEastAsia"/>
+                <w:b/>
+                <w:bCs/>
+                <w:sz w:val="20"/>
+                <w:szCs w:val="24"/>
+                <w:lang w:eastAsia="zh-CN"/>
+              </w:rPr>
+              <w:t>(</w:t>
+            </w:r>
+            <w:r>
+              <w:rPr>
+                <w:rFonts w:ascii="Arial" w:hAnsi="Arial" w:cs="Arial" w:eastAsia="宋体" w:eastAsiaTheme="minorEastAsia"/>
+                <w:b/>
+                <w:bCs/>
+                <w:sz w:val="20"/>
+                <w:szCs w:val="24"/>
+                <w:lang w:eastAsia="zh-CN"/>
+              </w:rPr>
+              <w:t>结果正确</w:t>
+            </w:r>
+            <w:r>
+              <w:rPr>
+                <w:rFonts w:eastAsia="宋体" w:cs="Arial" w:ascii="Arial" w:hAnsi="Arial" w:eastAsiaTheme="minorEastAsia"/>
+                <w:b/>
+                <w:bCs/>
+                <w:sz w:val="20"/>
+                <w:szCs w:val="24"/>
+                <w:lang w:eastAsia="zh-CN"/>
+              </w:rPr>
+              <w:t>) (40%)</w:t>
+            </w:r>
+          </w:p>
+        </w:tc>
+        <w:tc>
+          <w:tcPr>
+            <w:tcW w:w="5487" w:type="dxa"/>
+            <w:tcBorders/>
+            <w:shd w:color="auto" w:fill="DFD8E8" w:themeFill="accent4" w:themeFillTint="3f" w:val="clear"/>
+            <w:tcMar>
+              <w:left w:w="107" w:type="dxa"/>
+            </w:tcMar>
+            <w:vAlign w:val="center"/>
+          </w:tcPr>
+          <w:p>
+            <w:pPr>
+              <w:pStyle w:val="Normal"/>
+              <w:spacing w:lineRule="auto" w:line="240" w:before="0" w:after="0"/>
+              <w:jc w:val="center"/>
+              <w:cnfStyle w:val="000000000000" w:firstRow="0" w:lastRow="0" w:firstColumn="0" w:lastColumn="0" w:oddVBand="0" w:evenVBand="0" w:oddHBand="0" w:evenHBand="0" w:firstRowFirstColumn="0" w:firstRowLastColumn="0" w:lastRowFirstColumn="0" w:lastRowLastColumn="0"/>
+              <w:rPr/>
+            </w:pPr>
+            <w:r>
+              <w:rPr>
+                <w:rFonts w:cs="Arial" w:ascii="Arial" w:hAnsi="Arial"/>
+                <w:sz w:val="20"/>
+                <w:szCs w:val="24"/>
+                <w:lang w:eastAsia="zh-CN"/>
+              </w:rPr>
+              <w:t>40</w:t>
+            </w:r>
+          </w:p>
+        </w:tc>
+      </w:tr>
+      <w:tr>
+        <w:trPr>
+          <w:trHeight w:val="489" w:hRule="atLeast"/>
+          <w:cnfStyle w:val="000000100000" w:firstRow="0" w:lastRow="0" w:firstColumn="0" w:lastColumn="0" w:oddVBand="0" w:evenVBand="0" w:oddHBand="1" w:evenHBand="0" w:firstRowFirstColumn="0" w:firstRowLastColumn="0" w:lastRowFirstColumn="0" w:lastRowLastColumn="0"/>
+        </w:trPr>
+        <w:tc>
+          <w:tcPr>
+            <w:tcW w:w="3368" w:type="dxa"/>
+            <w:cnfStyle w:val="001000000000" w:firstRow="0" w:lastRow="0" w:firstColumn="1" w:lastColumn="0" w:oddVBand="0" w:evenVBand="0" w:oddHBand="0" w:evenHBand="0" w:firstRowFirstColumn="0" w:firstRowLastColumn="0" w:lastRowFirstColumn="0" w:lastRowLastColumn="0"/>
+            <w:tcBorders/>
+            <w:shd w:color="auto" w:fill="BFB1D0" w:themeFill="accent4" w:themeFillTint="7f" w:val="clear"/>
+            <w:tcMar>
+              <w:left w:w="107" w:type="dxa"/>
+            </w:tcMar>
+            <w:vAlign w:val="center"/>
+          </w:tcPr>
+          <w:p>
+            <w:pPr>
+              <w:pStyle w:val="Normal"/>
+              <w:spacing w:lineRule="auto" w:line="240" w:before="0" w:after="0"/>
+              <w:jc w:val="center"/>
+              <w:rPr>
+                <w:b/>
+                <w:b/>
+                <w:bCs/>
+              </w:rPr>
+            </w:pPr>
+            <w:r>
+              <w:rPr>
+                <w:rFonts w:eastAsia="宋体" w:cs="Arial" w:ascii="Arial" w:hAnsi="Arial" w:eastAsiaTheme="minorEastAsia"/>
+                <w:b/>
+                <w:bCs/>
+                <w:sz w:val="20"/>
+                <w:szCs w:val="24"/>
+                <w:lang w:eastAsia="zh-CN"/>
+              </w:rPr>
+              <w:t>Review Comment</w:t>
+            </w:r>
+          </w:p>
+        </w:tc>
+        <w:tc>
+          <w:tcPr>
+            <w:tcW w:w="5487" w:type="dxa"/>
+            <w:tcBorders/>
+            <w:shd w:color="auto" w:fill="BFB1D0" w:themeFill="accent4" w:themeFillTint="7f" w:val="clear"/>
+            <w:tcMar>
+              <w:left w:w="107" w:type="dxa"/>
+            </w:tcMar>
+            <w:vAlign w:val="center"/>
+          </w:tcPr>
+          <w:p>
+            <w:pPr>
+              <w:pStyle w:val="Normal"/>
+              <w:spacing w:lineRule="auto" w:line="240" w:before="0" w:after="0"/>
+              <w:jc w:val="center"/>
+              <w:cnfStyle w:val="000000100000" w:firstRow="0" w:lastRow="0" w:firstColumn="0" w:lastColumn="0" w:oddVBand="0" w:evenVBand="0" w:oddHBand="1" w:evenHBand="0" w:firstRowFirstColumn="0" w:firstRowLastColumn="0" w:lastRowFirstColumn="0" w:lastRowLastColumn="0"/>
+              <w:rPr/>
+            </w:pPr>
+            <w:r>
+              <w:rPr>
+                <w:rFonts w:ascii="Arial" w:hAnsi="Arial" w:cs="Arial"/>
+                <w:sz w:val="20"/>
+                <w:szCs w:val="24"/>
+                <w:lang w:eastAsia="zh-CN"/>
+              </w:rPr>
+              <w:t>结果经过测试正确合理。</w:t>
+            </w:r>
+          </w:p>
+        </w:tc>
+      </w:tr>
+      <w:tr>
+        <w:trPr>
+          <w:trHeight w:val="489" w:hRule="atLeast"/>
+        </w:trPr>
+        <w:tc>
+          <w:tcPr>
+            <w:tcW w:w="3368" w:type="dxa"/>
+            <w:cnfStyle w:val="001000000000" w:firstRow="0" w:lastRow="0" w:firstColumn="1" w:lastColumn="0" w:oddVBand="0" w:evenVBand="0" w:oddHBand="0" w:evenHBand="0" w:firstRowFirstColumn="0" w:firstRowLastColumn="0" w:lastRowFirstColumn="0" w:lastRowLastColumn="0"/>
+            <w:tcBorders/>
+            <w:shd w:color="auto" w:fill="DFD8E8" w:themeFill="accent4" w:themeFillTint="3f" w:val="clear"/>
+            <w:tcMar>
+              <w:left w:w="107" w:type="dxa"/>
+            </w:tcMar>
+            <w:vAlign w:val="center"/>
+          </w:tcPr>
+          <w:p>
+            <w:pPr>
+              <w:pStyle w:val="Normal"/>
+              <w:spacing w:lineRule="auto" w:line="240" w:before="0" w:after="0"/>
+              <w:jc w:val="center"/>
+              <w:rPr>
+                <w:b/>
+                <w:b/>
+                <w:bCs/>
+              </w:rPr>
+            </w:pPr>
+            <w:r>
+              <w:rPr>
+                <w:rFonts w:eastAsia="宋体" w:cs="Arial" w:ascii="Arial" w:hAnsi="Arial" w:eastAsiaTheme="minorEastAsia"/>
+                <w:b/>
+                <w:bCs/>
+                <w:sz w:val="20"/>
+                <w:szCs w:val="24"/>
+                <w:lang w:eastAsia="zh-CN"/>
+              </w:rPr>
+              <w:t>Naming Convention</w:t>
+            </w:r>
+          </w:p>
+          <w:p>
+            <w:pPr>
+              <w:pStyle w:val="Normal"/>
+              <w:spacing w:lineRule="auto" w:line="240" w:before="0" w:after="0"/>
+              <w:jc w:val="center"/>
+              <w:rPr>
+                <w:b/>
+                <w:b/>
+                <w:bCs/>
+              </w:rPr>
+            </w:pPr>
+            <w:r>
+              <w:rPr>
+                <w:rFonts w:eastAsia="宋体" w:cs="Arial" w:ascii="Arial" w:hAnsi="Arial" w:eastAsiaTheme="minorEastAsia"/>
+                <w:b/>
+                <w:bCs/>
+                <w:sz w:val="20"/>
+                <w:szCs w:val="24"/>
+                <w:lang w:eastAsia="zh-CN"/>
+              </w:rPr>
+              <w:t>(</w:t>
+            </w:r>
+            <w:r>
+              <w:rPr>
+                <w:rFonts w:ascii="Arial" w:hAnsi="Arial" w:cs="Arial" w:eastAsia="宋体" w:eastAsiaTheme="minorEastAsia"/>
+                <w:b/>
+                <w:bCs/>
+                <w:sz w:val="20"/>
+                <w:szCs w:val="24"/>
+                <w:lang w:eastAsia="zh-CN"/>
+              </w:rPr>
+              <w:t>变量命名合理</w:t>
+            </w:r>
+            <w:r>
+              <w:rPr>
+                <w:rFonts w:eastAsia="宋体" w:cs="Arial" w:ascii="Arial" w:hAnsi="Arial" w:eastAsiaTheme="minorEastAsia"/>
+                <w:b/>
+                <w:bCs/>
+                <w:sz w:val="20"/>
+                <w:szCs w:val="24"/>
+                <w:lang w:eastAsia="zh-CN"/>
+              </w:rPr>
+              <w:t>) (5%)</w:t>
+            </w:r>
+          </w:p>
+        </w:tc>
+        <w:tc>
+          <w:tcPr>
+            <w:tcW w:w="5487" w:type="dxa"/>
+            <w:tcBorders/>
+            <w:shd w:color="auto" w:fill="DFD8E8" w:themeFill="accent4" w:themeFillTint="3f" w:val="clear"/>
+            <w:tcMar>
+              <w:left w:w="107" w:type="dxa"/>
+            </w:tcMar>
+            <w:vAlign w:val="center"/>
+          </w:tcPr>
+          <w:p>
+            <w:pPr>
+              <w:pStyle w:val="Normal"/>
+              <w:spacing w:lineRule="auto" w:line="240" w:before="0" w:after="0"/>
+              <w:jc w:val="center"/>
+              <w:cnfStyle w:val="000000000000" w:firstRow="0" w:lastRow="0" w:firstColumn="0" w:lastColumn="0" w:oddVBand="0" w:evenVBand="0" w:oddHBand="0" w:evenHBand="0" w:firstRowFirstColumn="0" w:firstRowLastColumn="0" w:lastRowFirstColumn="0" w:lastRowLastColumn="0"/>
+              <w:rPr/>
+            </w:pPr>
+            <w:r>
+              <w:rPr>
+                <w:rFonts w:cs="Arial" w:ascii="Arial" w:hAnsi="Arial"/>
+                <w:sz w:val="20"/>
+                <w:szCs w:val="24"/>
+                <w:lang w:eastAsia="zh-CN"/>
+              </w:rPr>
+              <w:t>4</w:t>
+            </w:r>
+          </w:p>
+        </w:tc>
+      </w:tr>
+      <w:tr>
+        <w:trPr>
+          <w:trHeight w:val="489" w:hRule="atLeast"/>
+          <w:cnfStyle w:val="000000100000" w:firstRow="0" w:lastRow="0" w:firstColumn="0" w:lastColumn="0" w:oddVBand="0" w:evenVBand="0" w:oddHBand="1" w:evenHBand="0" w:firstRowFirstColumn="0" w:firstRowLastColumn="0" w:lastRowFirstColumn="0" w:lastRowLastColumn="0"/>
+        </w:trPr>
+        <w:tc>
+          <w:tcPr>
+            <w:tcW w:w="3368" w:type="dxa"/>
+            <w:cnfStyle w:val="001000000000" w:firstRow="0" w:lastRow="0" w:firstColumn="1" w:lastColumn="0" w:oddVBand="0" w:evenVBand="0" w:oddHBand="0" w:evenHBand="0" w:firstRowFirstColumn="0" w:firstRowLastColumn="0" w:lastRowFirstColumn="0" w:lastRowLastColumn="0"/>
+            <w:tcBorders/>
+            <w:shd w:color="auto" w:fill="BFB1D0" w:themeFill="accent4" w:themeFillTint="7f" w:val="clear"/>
+            <w:tcMar>
+              <w:left w:w="107" w:type="dxa"/>
+            </w:tcMar>
+            <w:vAlign w:val="center"/>
+          </w:tcPr>
+          <w:p>
+            <w:pPr>
+              <w:pStyle w:val="Normal"/>
+              <w:spacing w:lineRule="auto" w:line="240" w:before="0" w:after="0"/>
+              <w:jc w:val="center"/>
+              <w:rPr>
+                <w:b/>
+                <w:b/>
+                <w:bCs/>
+              </w:rPr>
+            </w:pPr>
+            <w:r>
+              <w:rPr>
+                <w:rFonts w:eastAsia="宋体" w:cs="Arial" w:ascii="Arial" w:hAnsi="Arial" w:eastAsiaTheme="minorEastAsia"/>
+                <w:b/>
+                <w:bCs/>
+                <w:sz w:val="20"/>
+                <w:szCs w:val="24"/>
+                <w:lang w:eastAsia="zh-CN"/>
+              </w:rPr>
+              <w:t>Review Comment</w:t>
+            </w:r>
+          </w:p>
+        </w:tc>
+        <w:tc>
+          <w:tcPr>
+            <w:tcW w:w="5487" w:type="dxa"/>
+            <w:tcBorders/>
+            <w:shd w:color="auto" w:fill="BFB1D0" w:themeFill="accent4" w:themeFillTint="7f" w:val="clear"/>
+            <w:tcMar>
+              <w:left w:w="107" w:type="dxa"/>
+            </w:tcMar>
+            <w:vAlign w:val="center"/>
+          </w:tcPr>
+          <w:p>
+            <w:pPr>
+              <w:pStyle w:val="Normal"/>
+              <w:spacing w:lineRule="auto" w:line="240" w:before="0" w:after="0"/>
+              <w:jc w:val="center"/>
+              <w:cnfStyle w:val="000000100000" w:firstRow="0" w:lastRow="0" w:firstColumn="0" w:lastColumn="0" w:oddVBand="0" w:evenVBand="0" w:oddHBand="1" w:evenHBand="0" w:firstRowFirstColumn="0" w:firstRowLastColumn="0" w:lastRowFirstColumn="0" w:lastRowLastColumn="0"/>
+              <w:rPr/>
+            </w:pPr>
+            <w:r>
+              <w:rPr>
+                <w:rFonts w:ascii="Arial" w:hAnsi="Arial" w:cs="Arial"/>
+                <w:sz w:val="20"/>
+                <w:szCs w:val="24"/>
+                <w:lang w:eastAsia="zh-CN"/>
+              </w:rPr>
+              <w:t>变量命名合理，但函数名</w:t>
+            </w:r>
+            <w:r>
+              <w:rPr>
+                <w:rFonts w:cs="Arial" w:ascii="Arial" w:hAnsi="Arial"/>
+                <w:sz w:val="20"/>
+                <w:szCs w:val="24"/>
+                <w:lang w:eastAsia="zh-CN"/>
+              </w:rPr>
+              <w:t>dfs</w:t>
+            </w:r>
+            <w:r>
+              <w:rPr>
+                <w:rFonts w:ascii="Arial" w:hAnsi="Arial" w:cs="Arial"/>
+                <w:sz w:val="20"/>
+                <w:szCs w:val="24"/>
+                <w:lang w:eastAsia="zh-CN"/>
+              </w:rPr>
+              <w:t>缺乏与函数功能有关的信息</w:t>
+            </w:r>
+            <w:bookmarkStart w:id="3" w:name="_GoBack"/>
+            <w:bookmarkEnd w:id="3"/>
+            <w:r>
+              <w:rPr>
+                <w:rFonts w:ascii="Arial" w:hAnsi="Arial" w:cs="Arial"/>
+                <w:sz w:val="20"/>
+                <w:szCs w:val="24"/>
+                <w:lang w:eastAsia="zh-CN"/>
+              </w:rPr>
+              <w:t>。</w:t>
+            </w:r>
+          </w:p>
+        </w:tc>
+      </w:tr>
+      <w:tr>
+        <w:trPr>
+          <w:trHeight w:val="490" w:hRule="atLeast"/>
+        </w:trPr>
+        <w:tc>
+          <w:tcPr>
+            <w:tcW w:w="3368" w:type="dxa"/>
+            <w:cnfStyle w:val="001000000000" w:firstRow="0" w:lastRow="0" w:firstColumn="1" w:lastColumn="0" w:oddVBand="0" w:evenVBand="0" w:oddHBand="0" w:evenHBand="0" w:firstRowFirstColumn="0" w:firstRowLastColumn="0" w:lastRowFirstColumn="0" w:lastRowLastColumn="0"/>
+            <w:tcBorders/>
+            <w:shd w:color="auto" w:fill="DFD8E8" w:themeFill="accent4" w:themeFillTint="3f" w:val="clear"/>
+            <w:tcMar>
+              <w:left w:w="107" w:type="dxa"/>
+            </w:tcMar>
+            <w:vAlign w:val="center"/>
+          </w:tcPr>
+          <w:p>
+            <w:pPr>
+              <w:pStyle w:val="Normal"/>
+              <w:spacing w:lineRule="auto" w:line="240" w:before="0" w:after="0"/>
+              <w:jc w:val="center"/>
+              <w:rPr>
+                <w:b/>
+                <w:b/>
+                <w:bCs/>
+              </w:rPr>
+            </w:pPr>
+            <w:r>
+              <w:rPr>
+                <w:rFonts w:eastAsia="宋体" w:cs="Arial" w:ascii="Arial" w:hAnsi="Arial" w:eastAsiaTheme="minorEastAsia"/>
+                <w:b/>
+                <w:bCs/>
+                <w:sz w:val="20"/>
+                <w:szCs w:val="24"/>
+                <w:lang w:eastAsia="zh-CN"/>
+              </w:rPr>
+              <w:t>Code Formatting</w:t>
+            </w:r>
+          </w:p>
+          <w:p>
+            <w:pPr>
+              <w:pStyle w:val="Normal"/>
+              <w:spacing w:lineRule="auto" w:line="240" w:before="0" w:after="0"/>
+              <w:jc w:val="center"/>
+              <w:rPr>
+                <w:b/>
+                <w:b/>
+                <w:bCs/>
+              </w:rPr>
+            </w:pPr>
+            <w:r>
+              <w:rPr>
+                <w:rFonts w:eastAsia="宋体" w:cs="Arial" w:ascii="Arial" w:hAnsi="Arial" w:eastAsiaTheme="minorEastAsia"/>
+                <w:b/>
+                <w:bCs/>
+                <w:sz w:val="20"/>
+                <w:szCs w:val="24"/>
+                <w:lang w:eastAsia="zh-CN"/>
+              </w:rPr>
+              <w:t>(</w:t>
+            </w:r>
+            <w:r>
+              <w:rPr>
+                <w:rFonts w:ascii="Arial" w:hAnsi="Arial" w:cs="Arial" w:eastAsia="宋体" w:eastAsiaTheme="minorEastAsia"/>
+                <w:b/>
+                <w:bCs/>
+                <w:sz w:val="20"/>
+                <w:szCs w:val="24"/>
+                <w:lang w:eastAsia="zh-CN"/>
+              </w:rPr>
+              <w:t>代码格式合理</w:t>
+            </w:r>
+            <w:r>
+              <w:rPr>
+                <w:rFonts w:eastAsia="宋体" w:cs="Arial" w:ascii="Arial" w:hAnsi="Arial" w:eastAsiaTheme="minorEastAsia"/>
+                <w:b/>
+                <w:bCs/>
+                <w:sz w:val="20"/>
+                <w:szCs w:val="24"/>
+                <w:lang w:eastAsia="zh-CN"/>
+              </w:rPr>
+              <w:t>) (5%)</w:t>
+            </w:r>
+          </w:p>
+        </w:tc>
+        <w:tc>
+          <w:tcPr>
+            <w:tcW w:w="5487" w:type="dxa"/>
+            <w:tcBorders/>
+            <w:shd w:color="auto" w:fill="DFD8E8" w:themeFill="accent4" w:themeFillTint="3f" w:val="clear"/>
+            <w:tcMar>
+              <w:left w:w="107" w:type="dxa"/>
+            </w:tcMar>
+            <w:vAlign w:val="center"/>
+          </w:tcPr>
+          <w:p>
+            <w:pPr>
+              <w:pStyle w:val="Normal"/>
+              <w:spacing w:lineRule="auto" w:line="240" w:before="0" w:after="0"/>
+              <w:jc w:val="center"/>
+              <w:cnfStyle w:val="000000000000" w:firstRow="0" w:lastRow="0" w:firstColumn="0" w:lastColumn="0" w:oddVBand="0" w:evenVBand="0" w:oddHBand="0" w:evenHBand="0" w:firstRowFirstColumn="0" w:firstRowLastColumn="0" w:lastRowFirstColumn="0" w:lastRowLastColumn="0"/>
+              <w:rPr/>
+            </w:pPr>
+            <w:r>
+              <w:rPr>
+                <w:rFonts w:cs="Arial" w:ascii="Arial" w:hAnsi="Arial"/>
+                <w:sz w:val="20"/>
+                <w:szCs w:val="24"/>
+                <w:lang w:eastAsia="zh-CN"/>
+              </w:rPr>
+              <w:t>5</w:t>
+            </w:r>
+          </w:p>
+        </w:tc>
+      </w:tr>
+      <w:tr>
+        <w:trPr>
+          <w:trHeight w:val="489" w:hRule="atLeast"/>
+          <w:cnfStyle w:val="000000100000" w:firstRow="0" w:lastRow="0" w:firstColumn="0" w:lastColumn="0" w:oddVBand="0" w:evenVBand="0" w:oddHBand="1" w:evenHBand="0" w:firstRowFirstColumn="0" w:firstRowLastColumn="0" w:lastRowFirstColumn="0" w:lastRowLastColumn="0"/>
+        </w:trPr>
+        <w:tc>
+          <w:tcPr>
+            <w:tcW w:w="3368" w:type="dxa"/>
+            <w:cnfStyle w:val="001000000000" w:firstRow="0" w:lastRow="0" w:firstColumn="1" w:lastColumn="0" w:oddVBand="0" w:evenVBand="0" w:oddHBand="0" w:evenHBand="0" w:firstRowFirstColumn="0" w:firstRowLastColumn="0" w:lastRowFirstColumn="0" w:lastRowLastColumn="0"/>
+            <w:tcBorders/>
+            <w:shd w:color="auto" w:fill="BFB1D0" w:themeFill="accent4" w:themeFillTint="7f" w:val="clear"/>
+            <w:tcMar>
+              <w:left w:w="107" w:type="dxa"/>
+            </w:tcMar>
+            <w:vAlign w:val="center"/>
+          </w:tcPr>
+          <w:p>
+            <w:pPr>
+              <w:pStyle w:val="Normal"/>
+              <w:spacing w:lineRule="auto" w:line="240" w:before="0" w:after="0"/>
+              <w:jc w:val="center"/>
+              <w:rPr>
+                <w:b/>
+                <w:b/>
+                <w:bCs/>
+              </w:rPr>
+            </w:pPr>
+            <w:r>
+              <w:rPr>
+                <w:rFonts w:eastAsia="宋体" w:cs="Arial" w:ascii="Arial" w:hAnsi="Arial" w:eastAsiaTheme="minorEastAsia"/>
+                <w:b/>
+                <w:bCs/>
+                <w:sz w:val="20"/>
+                <w:szCs w:val="24"/>
+                <w:lang w:eastAsia="zh-CN"/>
+              </w:rPr>
+              <w:t>Review Comment</w:t>
+            </w:r>
+          </w:p>
+        </w:tc>
+        <w:tc>
+          <w:tcPr>
+            <w:tcW w:w="5487" w:type="dxa"/>
+            <w:tcBorders/>
+            <w:shd w:color="auto" w:fill="BFB1D0" w:themeFill="accent4" w:themeFillTint="7f" w:val="clear"/>
+            <w:tcMar>
+              <w:left w:w="107" w:type="dxa"/>
+            </w:tcMar>
+            <w:vAlign w:val="center"/>
+          </w:tcPr>
+          <w:p>
+            <w:pPr>
+              <w:pStyle w:val="Normal"/>
+              <w:spacing w:lineRule="auto" w:line="240" w:before="0" w:after="0"/>
+              <w:jc w:val="center"/>
+              <w:cnfStyle w:val="000000100000" w:firstRow="0" w:lastRow="0" w:firstColumn="0" w:lastColumn="0" w:oddVBand="0" w:evenVBand="0" w:oddHBand="1" w:evenHBand="0" w:firstRowFirstColumn="0" w:firstRowLastColumn="0" w:lastRowFirstColumn="0" w:lastRowLastColumn="0"/>
+              <w:rPr/>
+            </w:pPr>
+            <w:r>
+              <w:rPr>
+                <w:rFonts w:ascii="Arial" w:hAnsi="Arial" w:cs="Arial"/>
+                <w:sz w:val="20"/>
+                <w:szCs w:val="24"/>
+                <w:lang w:eastAsia="zh-CN"/>
+              </w:rPr>
+              <w:t>代码格式合理。</w:t>
+            </w:r>
+          </w:p>
+        </w:tc>
+      </w:tr>
+      <w:tr>
+        <w:trPr>
+          <w:trHeight w:val="489" w:hRule="atLeast"/>
+        </w:trPr>
+        <w:tc>
+          <w:tcPr>
+            <w:tcW w:w="3368" w:type="dxa"/>
+            <w:cnfStyle w:val="001000000000" w:firstRow="0" w:lastRow="0" w:firstColumn="1" w:lastColumn="0" w:oddVBand="0" w:evenVBand="0" w:oddHBand="0" w:evenHBand="0" w:firstRowFirstColumn="0" w:firstRowLastColumn="0" w:lastRowFirstColumn="0" w:lastRowLastColumn="0"/>
+            <w:tcBorders/>
+            <w:shd w:color="auto" w:fill="DFD8E8" w:themeFill="accent4" w:themeFillTint="3f" w:val="clear"/>
+            <w:tcMar>
+              <w:left w:w="107" w:type="dxa"/>
+            </w:tcMar>
+            <w:vAlign w:val="center"/>
+          </w:tcPr>
+          <w:p>
+            <w:pPr>
+              <w:pStyle w:val="Normal"/>
+              <w:spacing w:lineRule="auto" w:line="240" w:before="0" w:after="0"/>
+              <w:jc w:val="center"/>
+              <w:rPr>
+                <w:b/>
+                <w:b/>
+                <w:bCs/>
+              </w:rPr>
+            </w:pPr>
+            <w:r>
+              <w:rPr>
+                <w:rFonts w:eastAsia="宋体" w:cs="Arial" w:ascii="Arial" w:hAnsi="Arial" w:eastAsiaTheme="minorEastAsia"/>
+                <w:b/>
+                <w:bCs/>
+                <w:sz w:val="20"/>
+                <w:szCs w:val="24"/>
+                <w:lang w:eastAsia="zh-CN"/>
+              </w:rPr>
+              <w:t>Code Comments</w:t>
+            </w:r>
+          </w:p>
+          <w:p>
+            <w:pPr>
+              <w:pStyle w:val="Normal"/>
+              <w:spacing w:lineRule="auto" w:line="240" w:before="0" w:after="0"/>
+              <w:jc w:val="center"/>
+              <w:rPr>
+                <w:b/>
+                <w:b/>
+                <w:bCs/>
+              </w:rPr>
+            </w:pPr>
+            <w:r>
+              <w:rPr>
+                <w:rFonts w:eastAsia="宋体" w:cs="Arial" w:ascii="Arial" w:hAnsi="Arial" w:eastAsiaTheme="minorEastAsia"/>
+                <w:b/>
+                <w:bCs/>
+                <w:sz w:val="20"/>
+                <w:szCs w:val="24"/>
+                <w:lang w:eastAsia="zh-CN"/>
+              </w:rPr>
+              <w:t>(</w:t>
+            </w:r>
+            <w:r>
+              <w:rPr>
+                <w:rFonts w:ascii="Arial" w:hAnsi="Arial" w:cs="Arial" w:eastAsia="宋体" w:eastAsiaTheme="minorEastAsia"/>
+                <w:b/>
+                <w:bCs/>
+                <w:sz w:val="20"/>
+                <w:szCs w:val="24"/>
+                <w:lang w:eastAsia="zh-CN"/>
+              </w:rPr>
+              <w:t>代码注释合格</w:t>
+            </w:r>
+            <w:r>
+              <w:rPr>
+                <w:rFonts w:eastAsia="宋体" w:cs="Arial" w:ascii="Arial" w:hAnsi="Arial" w:eastAsiaTheme="minorEastAsia"/>
+                <w:b/>
+                <w:bCs/>
+                <w:sz w:val="20"/>
+                <w:szCs w:val="24"/>
+                <w:lang w:eastAsia="zh-CN"/>
+              </w:rPr>
+              <w:t>) (5%)</w:t>
+            </w:r>
+          </w:p>
+        </w:tc>
+        <w:tc>
+          <w:tcPr>
+            <w:tcW w:w="5487" w:type="dxa"/>
+            <w:tcBorders/>
+            <w:shd w:color="auto" w:fill="DFD8E8" w:themeFill="accent4" w:themeFillTint="3f" w:val="clear"/>
+            <w:tcMar>
+              <w:left w:w="107" w:type="dxa"/>
+            </w:tcMar>
+            <w:vAlign w:val="center"/>
+          </w:tcPr>
+          <w:p>
+            <w:pPr>
+              <w:pStyle w:val="Normal"/>
+              <w:spacing w:lineRule="auto" w:line="240" w:before="0" w:after="0"/>
+              <w:jc w:val="center"/>
+              <w:cnfStyle w:val="000000000000" w:firstRow="0" w:lastRow="0" w:firstColumn="0" w:lastColumn="0" w:oddVBand="0" w:evenVBand="0" w:oddHBand="0" w:evenHBand="0" w:firstRowFirstColumn="0" w:firstRowLastColumn="0" w:lastRowFirstColumn="0" w:lastRowLastColumn="0"/>
+              <w:rPr/>
+            </w:pPr>
+            <w:r>
+              <w:rPr>
+                <w:rFonts w:cs="Arial" w:ascii="Arial" w:hAnsi="Arial"/>
+                <w:sz w:val="20"/>
+                <w:szCs w:val="24"/>
+                <w:lang w:eastAsia="zh-CN"/>
+              </w:rPr>
+              <w:t>5</w:t>
+            </w:r>
+          </w:p>
+        </w:tc>
+      </w:tr>
+      <w:tr>
+        <w:trPr>
+          <w:trHeight w:val="489" w:hRule="atLeast"/>
+          <w:cnfStyle w:val="000000100000" w:firstRow="0" w:lastRow="0" w:firstColumn="0" w:lastColumn="0" w:oddVBand="0" w:evenVBand="0" w:oddHBand="1" w:evenHBand="0" w:firstRowFirstColumn="0" w:firstRowLastColumn="0" w:lastRowFirstColumn="0" w:lastRowLastColumn="0"/>
+        </w:trPr>
+        <w:tc>
+          <w:tcPr>
+            <w:tcW w:w="3368" w:type="dxa"/>
+            <w:cnfStyle w:val="001000000000" w:firstRow="0" w:lastRow="0" w:firstColumn="1" w:lastColumn="0" w:oddVBand="0" w:evenVBand="0" w:oddHBand="0" w:evenHBand="0" w:firstRowFirstColumn="0" w:firstRowLastColumn="0" w:lastRowFirstColumn="0" w:lastRowLastColumn="0"/>
+            <w:tcBorders/>
+            <w:shd w:color="auto" w:fill="BFB1D0" w:themeFill="accent4" w:themeFillTint="7f" w:val="clear"/>
+            <w:tcMar>
+              <w:left w:w="107" w:type="dxa"/>
+            </w:tcMar>
+            <w:vAlign w:val="center"/>
+          </w:tcPr>
+          <w:p>
+            <w:pPr>
+              <w:pStyle w:val="Normal"/>
+              <w:spacing w:lineRule="auto" w:line="240" w:before="0" w:after="0"/>
+              <w:jc w:val="center"/>
+              <w:rPr>
+                <w:b/>
+                <w:b/>
+                <w:bCs/>
+              </w:rPr>
+            </w:pPr>
+            <w:r>
+              <w:rPr>
+                <w:rFonts w:eastAsia="宋体" w:cs="Arial" w:ascii="Arial" w:hAnsi="Arial" w:eastAsiaTheme="minorEastAsia"/>
+                <w:b/>
+                <w:bCs/>
+                <w:sz w:val="20"/>
+                <w:szCs w:val="24"/>
+                <w:lang w:eastAsia="zh-CN"/>
+              </w:rPr>
+              <w:t>Review Comment</w:t>
+            </w:r>
+          </w:p>
+        </w:tc>
+        <w:tc>
+          <w:tcPr>
+            <w:tcW w:w="5487" w:type="dxa"/>
+            <w:tcBorders/>
+            <w:shd w:color="auto" w:fill="BFB1D0" w:themeFill="accent4" w:themeFillTint="7f" w:val="clear"/>
+            <w:tcMar>
+              <w:left w:w="107" w:type="dxa"/>
+            </w:tcMar>
+            <w:vAlign w:val="center"/>
+          </w:tcPr>
+          <w:p>
+            <w:pPr>
+              <w:pStyle w:val="Normal"/>
+              <w:spacing w:lineRule="auto" w:line="240" w:before="0" w:after="0"/>
+              <w:jc w:val="center"/>
+              <w:cnfStyle w:val="000000100000" w:firstRow="0" w:lastRow="0" w:firstColumn="0" w:lastColumn="0" w:oddVBand="0" w:evenVBand="0" w:oddHBand="1" w:evenHBand="0" w:firstRowFirstColumn="0" w:firstRowLastColumn="0" w:lastRowFirstColumn="0" w:lastRowLastColumn="0"/>
+              <w:rPr/>
+            </w:pPr>
+            <w:r>
+              <w:rPr>
+                <w:rFonts w:ascii="Arial" w:hAnsi="Arial" w:cs="Arial"/>
+                <w:sz w:val="20"/>
+                <w:szCs w:val="24"/>
+                <w:lang w:eastAsia="zh-CN"/>
+              </w:rPr>
+              <w:t>代码注释清晰。</w:t>
+            </w:r>
+          </w:p>
+        </w:tc>
+      </w:tr>
+      <w:tr>
+        <w:trPr>
+          <w:trHeight w:val="489" w:hRule="atLeast"/>
+        </w:trPr>
+        <w:tc>
+          <w:tcPr>
+            <w:tcW w:w="3368" w:type="dxa"/>
+            <w:cnfStyle w:val="001000000000" w:firstRow="0" w:lastRow="0" w:firstColumn="1" w:lastColumn="0" w:oddVBand="0" w:evenVBand="0" w:oddHBand="0" w:evenHBand="0" w:firstRowFirstColumn="0" w:firstRowLastColumn="0" w:lastRowFirstColumn="0" w:lastRowLastColumn="0"/>
+            <w:tcBorders/>
+            <w:shd w:color="auto" w:fill="DFD8E8" w:themeFill="accent4" w:themeFillTint="3f" w:val="clear"/>
+            <w:tcMar>
+              <w:left w:w="107" w:type="dxa"/>
+            </w:tcMar>
+            <w:vAlign w:val="center"/>
+          </w:tcPr>
+          <w:p>
+            <w:pPr>
+              <w:pStyle w:val="Normal"/>
+              <w:spacing w:lineRule="auto" w:line="240" w:before="0" w:after="0"/>
+              <w:jc w:val="center"/>
+              <w:rPr>
+                <w:b/>
+                <w:b/>
+                <w:bCs/>
+              </w:rPr>
+            </w:pPr>
+            <w:r>
+              <w:rPr>
+                <w:rFonts w:eastAsia="宋体" w:cs="Arial" w:ascii="Arial" w:hAnsi="Arial" w:eastAsiaTheme="minorEastAsia"/>
+                <w:b/>
+                <w:bCs/>
+                <w:sz w:val="20"/>
+                <w:szCs w:val="24"/>
+                <w:lang w:eastAsia="zh-CN"/>
+              </w:rPr>
+              <w:t>Other Coding Style and efficiency (</w:t>
+            </w:r>
+            <w:r>
+              <w:rPr>
+                <w:rFonts w:ascii="Arial" w:hAnsi="Arial" w:cs="Arial" w:eastAsia="宋体" w:eastAsiaTheme="minorEastAsia"/>
+                <w:b/>
+                <w:bCs/>
+                <w:sz w:val="20"/>
+                <w:szCs w:val="24"/>
+                <w:lang w:eastAsia="zh-CN"/>
+              </w:rPr>
+              <w:t>代码运行效率</w:t>
+            </w:r>
+            <w:r>
+              <w:rPr>
+                <w:rFonts w:eastAsia="宋体" w:cs="Arial" w:ascii="Arial" w:hAnsi="Arial" w:eastAsiaTheme="minorEastAsia"/>
+                <w:b/>
+                <w:bCs/>
+                <w:sz w:val="20"/>
+                <w:szCs w:val="24"/>
+                <w:lang w:eastAsia="zh-CN"/>
+              </w:rPr>
+              <w:t>) (10%)</w:t>
+            </w:r>
+          </w:p>
+        </w:tc>
+        <w:tc>
+          <w:tcPr>
+            <w:tcW w:w="5487" w:type="dxa"/>
+            <w:tcBorders/>
+            <w:shd w:color="auto" w:fill="DFD8E8" w:themeFill="accent4" w:themeFillTint="3f" w:val="clear"/>
+            <w:tcMar>
+              <w:left w:w="107" w:type="dxa"/>
+            </w:tcMar>
+            <w:vAlign w:val="center"/>
+          </w:tcPr>
+          <w:p>
+            <w:pPr>
+              <w:pStyle w:val="Normal"/>
+              <w:spacing w:lineRule="auto" w:line="240" w:before="0" w:after="0"/>
+              <w:jc w:val="center"/>
+              <w:cnfStyle w:val="000000000000" w:firstRow="0" w:lastRow="0" w:firstColumn="0" w:lastColumn="0" w:oddVBand="0" w:evenVBand="0" w:oddHBand="0" w:evenHBand="0" w:firstRowFirstColumn="0" w:firstRowLastColumn="0" w:lastRowFirstColumn="0" w:lastRowLastColumn="0"/>
+              <w:rPr/>
+            </w:pPr>
+            <w:r>
+              <w:rPr>
+                <w:rFonts w:cs="Arial" w:ascii="Arial" w:hAnsi="Arial"/>
+                <w:sz w:val="20"/>
+                <w:szCs w:val="24"/>
+                <w:lang w:eastAsia="zh-CN"/>
+              </w:rPr>
+              <w:t>10</w:t>
+            </w:r>
+          </w:p>
+        </w:tc>
+      </w:tr>
+      <w:tr>
+        <w:trPr>
+          <w:trHeight w:val="489" w:hRule="atLeast"/>
+          <w:cnfStyle w:val="000000100000" w:firstRow="0" w:lastRow="0" w:firstColumn="0" w:lastColumn="0" w:oddVBand="0" w:evenVBand="0" w:oddHBand="1" w:evenHBand="0" w:firstRowFirstColumn="0" w:firstRowLastColumn="0" w:lastRowFirstColumn="0" w:lastRowLastColumn="0"/>
+        </w:trPr>
+        <w:tc>
+          <w:tcPr>
+            <w:tcW w:w="3368" w:type="dxa"/>
+            <w:cnfStyle w:val="001000000000" w:firstRow="0" w:lastRow="0" w:firstColumn="1" w:lastColumn="0" w:oddVBand="0" w:evenVBand="0" w:oddHBand="0" w:evenHBand="0" w:firstRowFirstColumn="0" w:firstRowLastColumn="0" w:lastRowFirstColumn="0" w:lastRowLastColumn="0"/>
+            <w:tcBorders/>
+            <w:shd w:color="auto" w:fill="BFB1D0" w:themeFill="accent4" w:themeFillTint="7f" w:val="clear"/>
+            <w:tcMar>
+              <w:left w:w="107" w:type="dxa"/>
+            </w:tcMar>
+            <w:vAlign w:val="center"/>
+          </w:tcPr>
+          <w:p>
+            <w:pPr>
+              <w:pStyle w:val="Normal"/>
+              <w:spacing w:lineRule="auto" w:line="240" w:before="0" w:after="0"/>
+              <w:jc w:val="center"/>
+              <w:rPr>
+                <w:b/>
+                <w:b/>
+                <w:bCs/>
+              </w:rPr>
+            </w:pPr>
+            <w:r>
+              <w:rPr>
+                <w:rFonts w:eastAsia="宋体" w:cs="Arial" w:ascii="Arial" w:hAnsi="Arial" w:eastAsiaTheme="minorEastAsia"/>
+                <w:b/>
+                <w:bCs/>
+                <w:sz w:val="20"/>
+                <w:szCs w:val="24"/>
+                <w:lang w:eastAsia="zh-CN"/>
+              </w:rPr>
+              <w:t>Review Comment</w:t>
+            </w:r>
+          </w:p>
+        </w:tc>
+        <w:tc>
+          <w:tcPr>
+            <w:tcW w:w="5487" w:type="dxa"/>
+            <w:tcBorders/>
+            <w:shd w:color="auto" w:fill="BFB1D0" w:themeFill="accent4" w:themeFillTint="7f" w:val="clear"/>
+            <w:tcMar>
+              <w:left w:w="107" w:type="dxa"/>
+            </w:tcMar>
+            <w:vAlign w:val="center"/>
+          </w:tcPr>
+          <w:p>
+            <w:pPr>
+              <w:pStyle w:val="Normal"/>
+              <w:spacing w:lineRule="auto" w:line="240" w:before="0" w:after="0"/>
+              <w:jc w:val="center"/>
+              <w:cnfStyle w:val="000000100000" w:firstRow="0" w:lastRow="0" w:firstColumn="0" w:lastColumn="0" w:oddVBand="0" w:evenVBand="0" w:oddHBand="1" w:evenHBand="0" w:firstRowFirstColumn="0" w:firstRowLastColumn="0" w:lastRowFirstColumn="0" w:lastRowLastColumn="0"/>
+              <w:rPr/>
+            </w:pPr>
+            <w:r>
+              <w:rPr>
+                <w:rFonts w:ascii="Arial" w:hAnsi="Arial" w:cs="Arial"/>
+                <w:sz w:val="20"/>
+                <w:szCs w:val="24"/>
+                <w:lang w:eastAsia="zh-CN"/>
+              </w:rPr>
+              <w:t>算法复杂度优，代码运行效率高，并使用了复杂度优秀的算法完成附加任务。</w:t>
+            </w:r>
+          </w:p>
+        </w:tc>
+      </w:tr>
+      <w:tr>
+        <w:trPr>
+          <w:trHeight w:val="489" w:hRule="atLeast"/>
+        </w:trPr>
+        <w:tc>
+          <w:tcPr>
+            <w:tcW w:w="3368" w:type="dxa"/>
+            <w:cnfStyle w:val="001000000000" w:firstRow="0" w:lastRow="0" w:firstColumn="1" w:lastColumn="0" w:oddVBand="0" w:evenVBand="0" w:oddHBand="0" w:evenHBand="0" w:firstRowFirstColumn="0" w:firstRowLastColumn="0" w:lastRowFirstColumn="0" w:lastRowLastColumn="0"/>
+            <w:tcBorders/>
+            <w:shd w:color="auto" w:fill="DFD8E8" w:themeFill="accent4" w:themeFillTint="3f" w:val="clear"/>
+            <w:tcMar>
+              <w:left w:w="107" w:type="dxa"/>
+            </w:tcMar>
+            <w:vAlign w:val="center"/>
+          </w:tcPr>
+          <w:p>
+            <w:pPr>
+              <w:pStyle w:val="Normal"/>
+              <w:spacing w:lineRule="auto" w:line="240" w:before="0" w:after="0"/>
+              <w:jc w:val="center"/>
+              <w:rPr>
+                <w:b/>
+                <w:b/>
+                <w:bCs/>
+              </w:rPr>
+            </w:pPr>
+            <w:r>
+              <w:rPr>
+                <w:rFonts w:eastAsia="宋体" w:cs="Arial" w:ascii="Arial" w:hAnsi="Arial" w:eastAsiaTheme="minorEastAsia"/>
+                <w:b/>
+                <w:bCs/>
+                <w:sz w:val="20"/>
+                <w:szCs w:val="24"/>
+                <w:lang w:eastAsia="zh-CN"/>
+              </w:rPr>
+              <w:t>OOP Design Style</w:t>
+            </w:r>
+          </w:p>
+          <w:p>
+            <w:pPr>
+              <w:pStyle w:val="Normal"/>
+              <w:spacing w:lineRule="auto" w:line="240" w:before="0" w:after="0"/>
+              <w:jc w:val="center"/>
+              <w:rPr>
+                <w:b/>
+                <w:b/>
+                <w:bCs/>
+              </w:rPr>
+            </w:pPr>
+            <w:r>
+              <w:rPr>
+                <w:rFonts w:eastAsia="宋体" w:cs="Arial" w:ascii="Arial" w:hAnsi="Arial" w:eastAsiaTheme="minorEastAsia"/>
+                <w:b/>
+                <w:bCs/>
+                <w:sz w:val="20"/>
+                <w:szCs w:val="24"/>
+                <w:lang w:eastAsia="zh-CN"/>
+              </w:rPr>
+              <w:t>(15%)</w:t>
+            </w:r>
+          </w:p>
+        </w:tc>
+        <w:tc>
+          <w:tcPr>
+            <w:tcW w:w="5487" w:type="dxa"/>
+            <w:tcBorders/>
+            <w:shd w:color="auto" w:fill="DFD8E8" w:themeFill="accent4" w:themeFillTint="3f" w:val="clear"/>
+            <w:tcMar>
+              <w:left w:w="107" w:type="dxa"/>
+            </w:tcMar>
+            <w:vAlign w:val="center"/>
+          </w:tcPr>
+          <w:p>
+            <w:pPr>
+              <w:pStyle w:val="Normal"/>
+              <w:spacing w:lineRule="auto" w:line="240" w:before="0" w:after="0"/>
+              <w:jc w:val="center"/>
+              <w:cnfStyle w:val="000000000000" w:firstRow="0" w:lastRow="0" w:firstColumn="0" w:lastColumn="0" w:oddVBand="0" w:evenVBand="0" w:oddHBand="0" w:evenHBand="0" w:firstRowFirstColumn="0" w:firstRowLastColumn="0" w:lastRowFirstColumn="0" w:lastRowLastColumn="0"/>
+              <w:rPr/>
+            </w:pPr>
+            <w:r>
+              <w:rPr>
+                <w:rFonts w:cs="Arial" w:ascii="Arial" w:hAnsi="Arial"/>
+                <w:sz w:val="20"/>
+                <w:szCs w:val="24"/>
+                <w:lang w:eastAsia="zh-CN"/>
+              </w:rPr>
+              <w:t>15</w:t>
+            </w:r>
+          </w:p>
+        </w:tc>
+      </w:tr>
+      <w:tr>
+        <w:trPr>
+          <w:trHeight w:val="489" w:hRule="atLeast"/>
+          <w:cnfStyle w:val="000000100000" w:firstRow="0" w:lastRow="0" w:firstColumn="0" w:lastColumn="0" w:oddVBand="0" w:evenVBand="0" w:oddHBand="1" w:evenHBand="0" w:firstRowFirstColumn="0" w:firstRowLastColumn="0" w:lastRowFirstColumn="0" w:lastRowLastColumn="0"/>
+        </w:trPr>
+        <w:tc>
+          <w:tcPr>
+            <w:tcW w:w="3368" w:type="dxa"/>
+            <w:cnfStyle w:val="001000000000" w:firstRow="0" w:lastRow="0" w:firstColumn="1" w:lastColumn="0" w:oddVBand="0" w:evenVBand="0" w:oddHBand="0" w:evenHBand="0" w:firstRowFirstColumn="0" w:firstRowLastColumn="0" w:lastRowFirstColumn="0" w:lastRowLastColumn="0"/>
+            <w:tcBorders/>
+            <w:shd w:color="auto" w:fill="BFB1D0" w:themeFill="accent4" w:themeFillTint="7f" w:val="clear"/>
+            <w:tcMar>
+              <w:left w:w="107" w:type="dxa"/>
+            </w:tcMar>
+            <w:vAlign w:val="center"/>
+          </w:tcPr>
+          <w:p>
+            <w:pPr>
+              <w:pStyle w:val="Normal"/>
+              <w:spacing w:lineRule="auto" w:line="240" w:before="0" w:after="0"/>
+              <w:jc w:val="center"/>
+              <w:rPr>
+                <w:b/>
+                <w:b/>
+                <w:bCs/>
+              </w:rPr>
+            </w:pPr>
+            <w:r>
+              <w:rPr>
+                <w:rFonts w:eastAsia="宋体" w:cs="Arial" w:ascii="Arial" w:hAnsi="Arial" w:eastAsiaTheme="minorEastAsia"/>
+                <w:b/>
+                <w:bCs/>
+                <w:sz w:val="20"/>
+                <w:szCs w:val="24"/>
+                <w:lang w:eastAsia="zh-CN"/>
+              </w:rPr>
+              <w:t>Review Comment</w:t>
+            </w:r>
+          </w:p>
+        </w:tc>
+        <w:tc>
+          <w:tcPr>
+            <w:tcW w:w="5487" w:type="dxa"/>
+            <w:tcBorders/>
+            <w:shd w:color="auto" w:fill="BFB1D0" w:themeFill="accent4" w:themeFillTint="7f" w:val="clear"/>
+            <w:tcMar>
+              <w:left w:w="107" w:type="dxa"/>
+            </w:tcMar>
+            <w:vAlign w:val="center"/>
+          </w:tcPr>
+          <w:p>
+            <w:pPr>
+              <w:pStyle w:val="Normal"/>
+              <w:spacing w:lineRule="auto" w:line="240" w:before="0" w:after="0"/>
+              <w:jc w:val="center"/>
+              <w:cnfStyle w:val="000000100000" w:firstRow="0" w:lastRow="0" w:firstColumn="0" w:lastColumn="0" w:oddVBand="0" w:evenVBand="0" w:oddHBand="1" w:evenHBand="0" w:firstRowFirstColumn="0" w:firstRowLastColumn="0" w:lastRowFirstColumn="0" w:lastRowLastColumn="0"/>
+              <w:rPr/>
+            </w:pPr>
+            <w:r>
+              <w:rPr>
+                <w:rFonts w:ascii="Arial" w:hAnsi="Arial" w:cs="Arial"/>
+                <w:sz w:val="20"/>
+                <w:szCs w:val="24"/>
+                <w:lang w:eastAsia="zh-CN"/>
+              </w:rPr>
+              <w:t>可扩展性好，符合</w:t>
+            </w:r>
+            <w:r>
+              <w:rPr>
+                <w:rFonts w:cs="Arial" w:ascii="Arial" w:hAnsi="Arial"/>
+                <w:sz w:val="20"/>
+                <w:szCs w:val="24"/>
+                <w:lang w:eastAsia="zh-CN"/>
+              </w:rPr>
+              <w:t>OOP</w:t>
+            </w:r>
+            <w:r>
+              <w:rPr>
+                <w:rFonts w:ascii="Arial" w:hAnsi="Arial" w:cs="Arial"/>
+                <w:sz w:val="20"/>
+                <w:szCs w:val="24"/>
+                <w:lang w:eastAsia="zh-CN"/>
+              </w:rPr>
+              <w:t>设计规范。</w:t>
+            </w:r>
+          </w:p>
+        </w:tc>
+      </w:tr>
+      <w:tr>
+        <w:trPr>
+          <w:trHeight w:val="489" w:hRule="atLeast"/>
+        </w:trPr>
+        <w:tc>
+          <w:tcPr>
+            <w:tcW w:w="3368" w:type="dxa"/>
+            <w:cnfStyle w:val="001000000000" w:firstRow="0" w:lastRow="0" w:firstColumn="1" w:lastColumn="0" w:oddVBand="0" w:evenVBand="0" w:oddHBand="0" w:evenHBand="0" w:firstRowFirstColumn="0" w:firstRowLastColumn="0" w:lastRowFirstColumn="0" w:lastRowLastColumn="0"/>
+            <w:tcBorders/>
+            <w:shd w:color="auto" w:fill="DFD8E8" w:themeFill="accent4" w:themeFillTint="3f" w:val="clear"/>
+            <w:tcMar>
+              <w:left w:w="107" w:type="dxa"/>
+            </w:tcMar>
+            <w:vAlign w:val="center"/>
+          </w:tcPr>
+          <w:p>
+            <w:pPr>
+              <w:pStyle w:val="Normal"/>
+              <w:spacing w:lineRule="auto" w:line="240" w:before="0" w:after="0"/>
+              <w:jc w:val="center"/>
+              <w:rPr>
+                <w:b/>
+                <w:b/>
+                <w:bCs/>
+              </w:rPr>
+            </w:pPr>
+            <w:r>
+              <w:rPr>
+                <w:rFonts w:eastAsia="宋体" w:cs="Arial" w:ascii="Arial" w:hAnsi="Arial" w:eastAsiaTheme="minorEastAsia"/>
+                <w:b/>
+                <w:bCs/>
+                <w:sz w:val="20"/>
+                <w:szCs w:val="24"/>
+                <w:lang w:eastAsia="zh-CN"/>
+              </w:rPr>
+              <w:t>Total Score (up to 100)</w:t>
+            </w:r>
+          </w:p>
+        </w:tc>
+        <w:tc>
+          <w:tcPr>
+            <w:tcW w:w="5487" w:type="dxa"/>
+            <w:tcBorders/>
+            <w:shd w:color="auto" w:fill="DFD8E8" w:themeFill="accent4" w:themeFillTint="3f" w:val="clear"/>
+            <w:tcMar>
+              <w:left w:w="107" w:type="dxa"/>
+            </w:tcMar>
+            <w:vAlign w:val="center"/>
+          </w:tcPr>
+          <w:p>
+            <w:pPr>
+              <w:pStyle w:val="Normal"/>
+              <w:spacing w:lineRule="auto" w:line="240" w:before="0" w:after="0"/>
+              <w:jc w:val="center"/>
+              <w:cnfStyle w:val="000000000000" w:firstRow="0" w:lastRow="0" w:firstColumn="0" w:lastColumn="0" w:oddVBand="0" w:evenVBand="0" w:oddHBand="0" w:evenHBand="0" w:firstRowFirstColumn="0" w:firstRowLastColumn="0" w:lastRowFirstColumn="0" w:lastRowLastColumn="0"/>
+              <w:rPr/>
+            </w:pPr>
+            <w:r>
+              <w:rPr>
+                <w:rFonts w:cs="Arial" w:ascii="Arial" w:hAnsi="Arial"/>
+                <w:sz w:val="20"/>
+                <w:szCs w:val="24"/>
+                <w:lang w:eastAsia="zh-CN"/>
+              </w:rPr>
+              <w:t>99</w:t>
+            </w:r>
+          </w:p>
+        </w:tc>
+      </w:tr>
+      <w:tr>
+        <w:trPr>
+          <w:trHeight w:val="490" w:hRule="atLeast"/>
+          <w:cnfStyle w:val="000000100000" w:firstRow="0" w:lastRow="0" w:firstColumn="0" w:lastColumn="0" w:oddVBand="0" w:evenVBand="0" w:oddHBand="1" w:evenHBand="0" w:firstRowFirstColumn="0" w:firstRowLastColumn="0" w:lastRowFirstColumn="0" w:lastRowLastColumn="0"/>
+        </w:trPr>
+        <w:tc>
+          <w:tcPr>
+            <w:tcW w:w="3368" w:type="dxa"/>
+            <w:cnfStyle w:val="001000000000" w:firstRow="0" w:lastRow="0" w:firstColumn="1" w:lastColumn="0" w:oddVBand="0" w:evenVBand="0" w:oddHBand="0" w:evenHBand="0" w:firstRowFirstColumn="0" w:firstRowLastColumn="0" w:lastRowFirstColumn="0" w:lastRowLastColumn="0"/>
+            <w:tcBorders/>
+            <w:shd w:color="auto" w:fill="BFB1D0" w:themeFill="accent4" w:themeFillTint="7f" w:val="clear"/>
+            <w:tcMar>
+              <w:left w:w="107" w:type="dxa"/>
+            </w:tcMar>
+            <w:vAlign w:val="center"/>
+          </w:tcPr>
+          <w:p>
+            <w:pPr>
+              <w:pStyle w:val="Normal"/>
+              <w:spacing w:lineRule="auto" w:line="240" w:before="0" w:after="0"/>
+              <w:jc w:val="center"/>
+              <w:rPr>
+                <w:b/>
+                <w:b/>
+                <w:bCs/>
+              </w:rPr>
+            </w:pPr>
+            <w:r>
+              <w:rPr>
+                <w:rFonts w:eastAsia="宋体" w:cs="Arial" w:ascii="Arial" w:hAnsi="Arial" w:eastAsiaTheme="minorEastAsia"/>
+                <w:b/>
+                <w:bCs/>
+                <w:sz w:val="20"/>
+                <w:szCs w:val="24"/>
+                <w:lang w:eastAsia="zh-CN"/>
+              </w:rPr>
+              <w:t>Overall Review Comments</w:t>
+            </w:r>
+          </w:p>
+        </w:tc>
+        <w:tc>
+          <w:tcPr>
+            <w:tcW w:w="5487" w:type="dxa"/>
+            <w:tcBorders/>
+            <w:shd w:color="auto" w:fill="BFB1D0" w:themeFill="accent4" w:themeFillTint="7f" w:val="clear"/>
+            <w:tcMar>
+              <w:left w:w="107" w:type="dxa"/>
+            </w:tcMar>
+            <w:vAlign w:val="center"/>
+          </w:tcPr>
+          <w:p>
+            <w:pPr>
+              <w:pStyle w:val="Normal"/>
+              <w:spacing w:lineRule="auto" w:line="240" w:before="0" w:after="0"/>
+              <w:jc w:val="center"/>
+              <w:cnfStyle w:val="000000100000" w:firstRow="0" w:lastRow="0" w:firstColumn="0" w:lastColumn="0" w:oddVBand="0" w:evenVBand="0" w:oddHBand="1" w:evenHBand="0" w:firstRowFirstColumn="0" w:firstRowLastColumn="0" w:lastRowFirstColumn="0" w:lastRowLastColumn="0"/>
+              <w:rPr/>
+            </w:pPr>
+            <w:r>
+              <w:rPr>
+                <w:rFonts w:cs="Arial" w:ascii="Arial" w:hAnsi="Arial"/>
+                <w:sz w:val="20"/>
+                <w:szCs w:val="24"/>
+                <w:lang w:eastAsia="zh-CN"/>
+              </w:rPr>
+              <w:t>Good</w:t>
+            </w:r>
+          </w:p>
+        </w:tc>
+      </w:tr>
+    </w:tbl>
+    <w:p>
+      <w:pPr>
+        <w:pStyle w:val="Heading1"/>
+        <w:numPr>
+          <w:ilvl w:val="0"/>
+          <w:numId w:val="1"/>
+        </w:numPr>
+        <w:rPr/>
+      </w:pPr>
+      <w:r>
+        <w:rPr/>
+        <w:t xml:space="preserve">Corresponding Revision </w:t>
+      </w:r>
+      <w:r>
+        <w:rPr/>
+        <w:t>2</w:t>
       </w:r>
     </w:p>
     <w:p>
@@ -1987,8 +3655,29 @@
           <w:ilvl w:val="0"/>
           <w:numId w:val="1"/>
         </w:numPr>
-        <w:spacing w:before="0" w:after="140"/>
         <w:rPr/>
+      </w:pPr>
+      <w:r>
+        <w:rPr/>
+        <w:t>Rename `MST::dfs` to `MST::dfsMinEdge`.</w:t>
+      </w:r>
+    </w:p>
+    <w:p>
+      <w:pPr>
+        <w:pStyle w:val="TextBody"/>
+        <w:widowControl w:val="false"/>
+        <w:numPr>
+          <w:ilvl w:val="0"/>
+          <w:numId w:val="0"/>
+        </w:numPr>
+        <w:spacing w:lineRule="auto" w:line="288" w:before="0" w:after="140"/>
+        <w:jc w:val="left"/>
+        <w:rPr>
+          <w:rFonts w:ascii="Arial" w:hAnsi="Arial" w:cs="Arial"/>
+          <w:sz w:val="24"/>
+          <w:szCs w:val="24"/>
+          <w:lang w:eastAsia="zh-CN"/>
+        </w:rPr>
       </w:pPr>
       <w:r>
         <w:rPr>
@@ -1997,7 +3686,6 @@
           <w:szCs w:val="24"/>
           <w:lang w:eastAsia="zh-CN"/>
         </w:rPr>
-        <w:t>N/A</w:t>
       </w:r>
     </w:p>
     <w:sectPr>

</xml_diff>